<commit_message>
Update look&feel of the protocols spec
</commit_message>
<xml_diff>
--- a/Software/Documentation/KeyTalkProtocols.docx
+++ b/Software/Documentation/KeyTalkProtocols.docx
@@ -593,9 +593,8 @@
           <w:tab w:val="left" w:pos="567"/>
         </w:tabs>
         <w:sectPr>
-          <w:headerReference w:type="default" r:id="rId8"/>
-          <w:footerReference w:type="default" r:id="rId9"/>
-          <w:headerReference w:type="first" r:id="rId10"/>
+          <w:footerReference w:type="default" r:id="rId8"/>
+          <w:headerReference w:type="first" r:id="rId9"/>
           <w:type w:val="continuous"/>
           <w:pgSz w:w="11907" w:h="16840" w:code="9"/>
           <w:pgMar w:top="2274" w:right="851" w:bottom="851" w:left="2665" w:header="346" w:footer="561" w:gutter="0"/>
@@ -625,7 +624,7 @@
           <w:caps w:val="0"/>
           <w:sz w:val="22"/>
           <w:szCs w:val="22"/>
-          <w:lang w:val="en-US"/>
+          <w:lang w:val="nl-NL"/>
         </w:rPr>
       </w:pPr>
       <w:r>
@@ -647,7 +646,7 @@
           <w:caps w:val="0"/>
           <w:sz w:val="22"/>
           <w:szCs w:val="22"/>
-          <w:lang w:val="en-US"/>
+          <w:lang w:val="nl-NL"/>
         </w:rPr>
         <w:tab/>
       </w:r>
@@ -661,7 +660,7 @@
         <w:fldChar w:fldCharType="begin"/>
       </w:r>
       <w:r>
-        <w:instrText xml:space="preserve"> PAGEREF _Toc511216452 \h </w:instrText>
+        <w:instrText xml:space="preserve"> PAGEREF _Toc511400055 \h </w:instrText>
       </w:r>
       <w:r>
         <w:fldChar w:fldCharType="separate"/>
@@ -679,7 +678,7 @@
         <w:rPr>
           <w:rFonts w:asciiTheme="minorHAnsi" w:eastAsiaTheme="minorEastAsia" w:hAnsiTheme="minorHAnsi" w:cstheme="minorBidi"/>
           <w:szCs w:val="22"/>
-          <w:lang w:val="en-US"/>
+          <w:lang w:val="nl-NL"/>
         </w:rPr>
       </w:pPr>
       <w:r>
@@ -689,7 +688,7 @@
         <w:rPr>
           <w:rFonts w:asciiTheme="minorHAnsi" w:eastAsiaTheme="minorEastAsia" w:hAnsiTheme="minorHAnsi" w:cstheme="minorBidi"/>
           <w:szCs w:val="22"/>
-          <w:lang w:val="en-US"/>
+          <w:lang w:val="nl-NL"/>
         </w:rPr>
         <w:tab/>
       </w:r>
@@ -703,7 +702,7 @@
         <w:fldChar w:fldCharType="begin"/>
       </w:r>
       <w:r>
-        <w:instrText xml:space="preserve"> PAGEREF _Toc511216453 \h </w:instrText>
+        <w:instrText xml:space="preserve"> PAGEREF _Toc511400056 \h </w:instrText>
       </w:r>
       <w:r>
         <w:fldChar w:fldCharType="separate"/>
@@ -721,7 +720,7 @@
         <w:rPr>
           <w:rFonts w:asciiTheme="minorHAnsi" w:eastAsiaTheme="minorEastAsia" w:hAnsiTheme="minorHAnsi" w:cstheme="minorBidi"/>
           <w:szCs w:val="22"/>
-          <w:lang w:val="en-US"/>
+          <w:lang w:val="nl-NL"/>
         </w:rPr>
       </w:pPr>
       <w:r>
@@ -731,7 +730,7 @@
         <w:rPr>
           <w:rFonts w:asciiTheme="minorHAnsi" w:eastAsiaTheme="minorEastAsia" w:hAnsiTheme="minorHAnsi" w:cstheme="minorBidi"/>
           <w:szCs w:val="22"/>
-          <w:lang w:val="en-US"/>
+          <w:lang w:val="nl-NL"/>
         </w:rPr>
         <w:tab/>
       </w:r>
@@ -745,7 +744,7 @@
         <w:fldChar w:fldCharType="begin"/>
       </w:r>
       <w:r>
-        <w:instrText xml:space="preserve"> PAGEREF _Toc511216454 \h </w:instrText>
+        <w:instrText xml:space="preserve"> PAGEREF _Toc511400057 \h </w:instrText>
       </w:r>
       <w:r>
         <w:fldChar w:fldCharType="separate"/>
@@ -763,7 +762,7 @@
         <w:rPr>
           <w:rFonts w:asciiTheme="minorHAnsi" w:eastAsiaTheme="minorEastAsia" w:hAnsiTheme="minorHAnsi" w:cstheme="minorBidi"/>
           <w:szCs w:val="22"/>
-          <w:lang w:val="en-US"/>
+          <w:lang w:val="nl-NL"/>
         </w:rPr>
       </w:pPr>
       <w:r>
@@ -773,7 +772,7 @@
         <w:rPr>
           <w:rFonts w:asciiTheme="minorHAnsi" w:eastAsiaTheme="minorEastAsia" w:hAnsiTheme="minorHAnsi" w:cstheme="minorBidi"/>
           <w:szCs w:val="22"/>
-          <w:lang w:val="en-US"/>
+          <w:lang w:val="nl-NL"/>
         </w:rPr>
         <w:tab/>
       </w:r>
@@ -787,7 +786,7 @@
         <w:fldChar w:fldCharType="begin"/>
       </w:r>
       <w:r>
-        <w:instrText xml:space="preserve"> PAGEREF _Toc511216455 \h </w:instrText>
+        <w:instrText xml:space="preserve"> PAGEREF _Toc511400058 \h </w:instrText>
       </w:r>
       <w:r>
         <w:fldChar w:fldCharType="separate"/>
@@ -807,7 +806,7 @@
           <w:spacing w:val="0"/>
           <w:sz w:val="22"/>
           <w:szCs w:val="22"/>
-          <w:lang w:val="en-US"/>
+          <w:lang w:val="nl-NL"/>
         </w:rPr>
       </w:pPr>
       <w:r>
@@ -819,7 +818,7 @@
           <w:spacing w:val="0"/>
           <w:sz w:val="22"/>
           <w:szCs w:val="22"/>
-          <w:lang w:val="en-US"/>
+          <w:lang w:val="nl-NL"/>
         </w:rPr>
         <w:tab/>
       </w:r>
@@ -833,7 +832,7 @@
         <w:fldChar w:fldCharType="begin"/>
       </w:r>
       <w:r>
-        <w:instrText xml:space="preserve"> PAGEREF _Toc511216456 \h </w:instrText>
+        <w:instrText xml:space="preserve"> PAGEREF _Toc511400059 \h </w:instrText>
       </w:r>
       <w:r>
         <w:fldChar w:fldCharType="separate"/>
@@ -853,7 +852,7 @@
           <w:spacing w:val="0"/>
           <w:sz w:val="22"/>
           <w:szCs w:val="22"/>
-          <w:lang w:val="en-US"/>
+          <w:lang w:val="nl-NL"/>
         </w:rPr>
       </w:pPr>
       <w:r>
@@ -865,7 +864,7 @@
           <w:spacing w:val="0"/>
           <w:sz w:val="22"/>
           <w:szCs w:val="22"/>
-          <w:lang w:val="en-US"/>
+          <w:lang w:val="nl-NL"/>
         </w:rPr>
         <w:tab/>
       </w:r>
@@ -879,7 +878,7 @@
         <w:fldChar w:fldCharType="begin"/>
       </w:r>
       <w:r>
-        <w:instrText xml:space="preserve"> PAGEREF _Toc511216457 \h </w:instrText>
+        <w:instrText xml:space="preserve"> PAGEREF _Toc511400060 \h </w:instrText>
       </w:r>
       <w:r>
         <w:fldChar w:fldCharType="separate"/>
@@ -900,7 +899,7 @@
           <w:caps w:val="0"/>
           <w:sz w:val="22"/>
           <w:szCs w:val="22"/>
-          <w:lang w:val="en-US"/>
+          <w:lang w:val="nl-NL"/>
         </w:rPr>
       </w:pPr>
       <w:r>
@@ -913,7 +912,7 @@
           <w:caps w:val="0"/>
           <w:sz w:val="22"/>
           <w:szCs w:val="22"/>
-          <w:lang w:val="en-US"/>
+          <w:lang w:val="nl-NL"/>
         </w:rPr>
         <w:tab/>
       </w:r>
@@ -927,7 +926,7 @@
         <w:fldChar w:fldCharType="begin"/>
       </w:r>
       <w:r>
-        <w:instrText xml:space="preserve"> PAGEREF _Toc511216458 \h </w:instrText>
+        <w:instrText xml:space="preserve"> PAGEREF _Toc511400061 \h </w:instrText>
       </w:r>
       <w:r>
         <w:fldChar w:fldCharType="separate"/>
@@ -945,7 +944,7 @@
         <w:rPr>
           <w:rFonts w:asciiTheme="minorHAnsi" w:eastAsiaTheme="minorEastAsia" w:hAnsiTheme="minorHAnsi" w:cstheme="minorBidi"/>
           <w:szCs w:val="22"/>
-          <w:lang w:val="en-US"/>
+          <w:lang w:val="nl-NL"/>
         </w:rPr>
       </w:pPr>
       <w:r>
@@ -955,7 +954,7 @@
         <w:rPr>
           <w:rFonts w:asciiTheme="minorHAnsi" w:eastAsiaTheme="minorEastAsia" w:hAnsiTheme="minorHAnsi" w:cstheme="minorBidi"/>
           <w:szCs w:val="22"/>
-          <w:lang w:val="en-US"/>
+          <w:lang w:val="nl-NL"/>
         </w:rPr>
         <w:tab/>
       </w:r>
@@ -969,7 +968,7 @@
         <w:fldChar w:fldCharType="begin"/>
       </w:r>
       <w:r>
-        <w:instrText xml:space="preserve"> PAGEREF _Toc511216459 \h </w:instrText>
+        <w:instrText xml:space="preserve"> PAGEREF _Toc511400062 \h </w:instrText>
       </w:r>
       <w:r>
         <w:fldChar w:fldCharType="separate"/>
@@ -987,7 +986,7 @@
         <w:rPr>
           <w:rFonts w:asciiTheme="minorHAnsi" w:eastAsiaTheme="minorEastAsia" w:hAnsiTheme="minorHAnsi" w:cstheme="minorBidi"/>
           <w:szCs w:val="22"/>
-          <w:lang w:val="en-US"/>
+          <w:lang w:val="nl-NL"/>
         </w:rPr>
       </w:pPr>
       <w:r>
@@ -997,7 +996,7 @@
         <w:rPr>
           <w:rFonts w:asciiTheme="minorHAnsi" w:eastAsiaTheme="minorEastAsia" w:hAnsiTheme="minorHAnsi" w:cstheme="minorBidi"/>
           <w:szCs w:val="22"/>
-          <w:lang w:val="en-US"/>
+          <w:lang w:val="nl-NL"/>
         </w:rPr>
         <w:tab/>
       </w:r>
@@ -1011,7 +1010,7 @@
         <w:fldChar w:fldCharType="begin"/>
       </w:r>
       <w:r>
-        <w:instrText xml:space="preserve"> PAGEREF _Toc511216460 \h </w:instrText>
+        <w:instrText xml:space="preserve"> PAGEREF _Toc511400063 \h </w:instrText>
       </w:r>
       <w:r>
         <w:fldChar w:fldCharType="separate"/>
@@ -1029,7 +1028,7 @@
         <w:rPr>
           <w:rFonts w:asciiTheme="minorHAnsi" w:eastAsiaTheme="minorEastAsia" w:hAnsiTheme="minorHAnsi" w:cstheme="minorBidi"/>
           <w:szCs w:val="22"/>
-          <w:lang w:val="en-US"/>
+          <w:lang w:val="nl-NL"/>
         </w:rPr>
       </w:pPr>
       <w:r>
@@ -1039,7 +1038,7 @@
         <w:rPr>
           <w:rFonts w:asciiTheme="minorHAnsi" w:eastAsiaTheme="minorEastAsia" w:hAnsiTheme="minorHAnsi" w:cstheme="minorBidi"/>
           <w:szCs w:val="22"/>
-          <w:lang w:val="en-US"/>
+          <w:lang w:val="nl-NL"/>
         </w:rPr>
         <w:tab/>
       </w:r>
@@ -1053,7 +1052,7 @@
         <w:fldChar w:fldCharType="begin"/>
       </w:r>
       <w:r>
-        <w:instrText xml:space="preserve"> PAGEREF _Toc511216461 \h </w:instrText>
+        <w:instrText xml:space="preserve"> PAGEREF _Toc511400064 \h </w:instrText>
       </w:r>
       <w:r>
         <w:fldChar w:fldCharType="separate"/>
@@ -1071,7 +1070,7 @@
         <w:rPr>
           <w:rFonts w:asciiTheme="minorHAnsi" w:eastAsiaTheme="minorEastAsia" w:hAnsiTheme="minorHAnsi" w:cstheme="minorBidi"/>
           <w:szCs w:val="22"/>
-          <w:lang w:val="en-US"/>
+          <w:lang w:val="nl-NL"/>
         </w:rPr>
       </w:pPr>
       <w:r>
@@ -1081,7 +1080,7 @@
         <w:rPr>
           <w:rFonts w:asciiTheme="minorHAnsi" w:eastAsiaTheme="minorEastAsia" w:hAnsiTheme="minorHAnsi" w:cstheme="minorBidi"/>
           <w:szCs w:val="22"/>
-          <w:lang w:val="en-US"/>
+          <w:lang w:val="nl-NL"/>
         </w:rPr>
         <w:tab/>
       </w:r>
@@ -1095,507 +1094,13 @@
         <w:fldChar w:fldCharType="begin"/>
       </w:r>
       <w:r>
-        <w:instrText xml:space="preserve"> PAGEREF _Toc511216462 \h </w:instrText>
+        <w:instrText xml:space="preserve"> PAGEREF _Toc511400065 \h </w:instrText>
       </w:r>
       <w:r>
         <w:fldChar w:fldCharType="separate"/>
       </w:r>
       <w:r>
         <w:t>6</w:t>
-      </w:r>
-      <w:r>
-        <w:fldChar w:fldCharType="end"/>
-      </w:r>
-    </w:p>
-    <w:p>
-      <w:pPr>
-        <w:pStyle w:val="TOC3"/>
-        <w:rPr>
-          <w:rFonts w:asciiTheme="minorHAnsi" w:eastAsiaTheme="minorEastAsia" w:hAnsiTheme="minorHAnsi" w:cstheme="minorBidi"/>
-          <w:spacing w:val="0"/>
-          <w:sz w:val="22"/>
-          <w:szCs w:val="22"/>
-          <w:lang w:val="en-US"/>
-        </w:rPr>
-      </w:pPr>
-      <w:r>
-        <w:t>2.4.1</w:t>
-      </w:r>
-      <w:r>
-        <w:rPr>
-          <w:rFonts w:asciiTheme="minorHAnsi" w:eastAsiaTheme="minorEastAsia" w:hAnsiTheme="minorHAnsi" w:cstheme="minorBidi"/>
-          <w:spacing w:val="0"/>
-          <w:sz w:val="22"/>
-          <w:szCs w:val="22"/>
-          <w:lang w:val="en-US"/>
-        </w:rPr>
-        <w:tab/>
-      </w:r>
-      <w:r>
-        <w:t>End Of communication</w:t>
-      </w:r>
-      <w:r>
-        <w:tab/>
-      </w:r>
-      <w:r>
-        <w:fldChar w:fldCharType="begin"/>
-      </w:r>
-      <w:r>
-        <w:instrText xml:space="preserve"> PAGEREF _Toc511216463 \h </w:instrText>
-      </w:r>
-      <w:r>
-        <w:fldChar w:fldCharType="separate"/>
-      </w:r>
-      <w:r>
-        <w:t>6</w:t>
-      </w:r>
-      <w:r>
-        <w:fldChar w:fldCharType="end"/>
-      </w:r>
-    </w:p>
-    <w:p>
-      <w:pPr>
-        <w:pStyle w:val="TOC3"/>
-        <w:rPr>
-          <w:rFonts w:asciiTheme="minorHAnsi" w:eastAsiaTheme="minorEastAsia" w:hAnsiTheme="minorHAnsi" w:cstheme="minorBidi"/>
-          <w:spacing w:val="0"/>
-          <w:sz w:val="22"/>
-          <w:szCs w:val="22"/>
-          <w:lang w:val="en-US"/>
-        </w:rPr>
-      </w:pPr>
-      <w:r>
-        <w:t>2.4.2</w:t>
-      </w:r>
-      <w:r>
-        <w:rPr>
-          <w:rFonts w:asciiTheme="minorHAnsi" w:eastAsiaTheme="minorEastAsia" w:hAnsiTheme="minorHAnsi" w:cstheme="minorBidi"/>
-          <w:spacing w:val="0"/>
-          <w:sz w:val="22"/>
-          <w:szCs w:val="22"/>
-          <w:lang w:val="en-US"/>
-        </w:rPr>
-        <w:tab/>
-      </w:r>
-      <w:r>
-        <w:t>Error</w:t>
-      </w:r>
-      <w:r>
-        <w:tab/>
-      </w:r>
-      <w:r>
-        <w:fldChar w:fldCharType="begin"/>
-      </w:r>
-      <w:r>
-        <w:instrText xml:space="preserve"> PAGEREF _Toc511216464 \h </w:instrText>
-      </w:r>
-      <w:r>
-        <w:fldChar w:fldCharType="separate"/>
-      </w:r>
-      <w:r>
-        <w:t>6</w:t>
-      </w:r>
-      <w:r>
-        <w:fldChar w:fldCharType="end"/>
-      </w:r>
-    </w:p>
-    <w:p>
-      <w:pPr>
-        <w:pStyle w:val="TOC2"/>
-        <w:rPr>
-          <w:rFonts w:asciiTheme="minorHAnsi" w:eastAsiaTheme="minorEastAsia" w:hAnsiTheme="minorHAnsi" w:cstheme="minorBidi"/>
-          <w:szCs w:val="22"/>
-          <w:lang w:val="en-US"/>
-        </w:rPr>
-      </w:pPr>
-      <w:r>
-        <w:t>2.5</w:t>
-      </w:r>
-      <w:r>
-        <w:rPr>
-          <w:rFonts w:asciiTheme="minorHAnsi" w:eastAsiaTheme="minorEastAsia" w:hAnsiTheme="minorHAnsi" w:cstheme="minorBidi"/>
-          <w:szCs w:val="22"/>
-          <w:lang w:val="en-US"/>
-        </w:rPr>
-        <w:tab/>
-      </w:r>
-      <w:r>
-        <w:t>Phase 1 (handshake)</w:t>
-      </w:r>
-      <w:r>
-        <w:tab/>
-      </w:r>
-      <w:r>
-        <w:fldChar w:fldCharType="begin"/>
-      </w:r>
-      <w:r>
-        <w:instrText xml:space="preserve"> PAGEREF _Toc511216465 \h </w:instrText>
-      </w:r>
-      <w:r>
-        <w:fldChar w:fldCharType="separate"/>
-      </w:r>
-      <w:r>
-        <w:t>8</w:t>
-      </w:r>
-      <w:r>
-        <w:fldChar w:fldCharType="end"/>
-      </w:r>
-    </w:p>
-    <w:p>
-      <w:pPr>
-        <w:pStyle w:val="TOC3"/>
-        <w:rPr>
-          <w:rFonts w:asciiTheme="minorHAnsi" w:eastAsiaTheme="minorEastAsia" w:hAnsiTheme="minorHAnsi" w:cstheme="minorBidi"/>
-          <w:spacing w:val="0"/>
-          <w:sz w:val="22"/>
-          <w:szCs w:val="22"/>
-          <w:lang w:val="en-US"/>
-        </w:rPr>
-      </w:pPr>
-      <w:r>
-        <w:t>2.5.1</w:t>
-      </w:r>
-      <w:r>
-        <w:rPr>
-          <w:rFonts w:asciiTheme="minorHAnsi" w:eastAsiaTheme="minorEastAsia" w:hAnsiTheme="minorHAnsi" w:cstheme="minorBidi"/>
-          <w:spacing w:val="0"/>
-          <w:sz w:val="22"/>
-          <w:szCs w:val="22"/>
-          <w:lang w:val="en-US"/>
-        </w:rPr>
-        <w:tab/>
-      </w:r>
-      <w:r>
-        <w:t>Hello</w:t>
-      </w:r>
-      <w:r>
-        <w:tab/>
-      </w:r>
-      <w:r>
-        <w:fldChar w:fldCharType="begin"/>
-      </w:r>
-      <w:r>
-        <w:instrText xml:space="preserve"> PAGEREF _Toc511216466 \h </w:instrText>
-      </w:r>
-      <w:r>
-        <w:fldChar w:fldCharType="separate"/>
-      </w:r>
-      <w:r>
-        <w:t>8</w:t>
-      </w:r>
-      <w:r>
-        <w:fldChar w:fldCharType="end"/>
-      </w:r>
-    </w:p>
-    <w:p>
-      <w:pPr>
-        <w:pStyle w:val="TOC3"/>
-        <w:rPr>
-          <w:rFonts w:asciiTheme="minorHAnsi" w:eastAsiaTheme="minorEastAsia" w:hAnsiTheme="minorHAnsi" w:cstheme="minorBidi"/>
-          <w:spacing w:val="0"/>
-          <w:sz w:val="22"/>
-          <w:szCs w:val="22"/>
-          <w:lang w:val="en-US"/>
-        </w:rPr>
-      </w:pPr>
-      <w:r>
-        <w:t>2.5.2</w:t>
-      </w:r>
-      <w:r>
-        <w:rPr>
-          <w:rFonts w:asciiTheme="minorHAnsi" w:eastAsiaTheme="minorEastAsia" w:hAnsiTheme="minorHAnsi" w:cstheme="minorBidi"/>
-          <w:spacing w:val="0"/>
-          <w:sz w:val="22"/>
-          <w:szCs w:val="22"/>
-          <w:lang w:val="en-US"/>
-        </w:rPr>
-        <w:tab/>
-      </w:r>
-      <w:r>
-        <w:t>Handshake</w:t>
-      </w:r>
-      <w:r>
-        <w:tab/>
-      </w:r>
-      <w:r>
-        <w:fldChar w:fldCharType="begin"/>
-      </w:r>
-      <w:r>
-        <w:instrText xml:space="preserve"> PAGEREF _Toc511216467 \h </w:instrText>
-      </w:r>
-      <w:r>
-        <w:fldChar w:fldCharType="separate"/>
-      </w:r>
-      <w:r>
-        <w:t>8</w:t>
-      </w:r>
-      <w:r>
-        <w:fldChar w:fldCharType="end"/>
-      </w:r>
-    </w:p>
-    <w:p>
-      <w:pPr>
-        <w:pStyle w:val="TOC2"/>
-        <w:rPr>
-          <w:rFonts w:asciiTheme="minorHAnsi" w:eastAsiaTheme="minorEastAsia" w:hAnsiTheme="minorHAnsi" w:cstheme="minorBidi"/>
-          <w:szCs w:val="22"/>
-          <w:lang w:val="en-US"/>
-        </w:rPr>
-      </w:pPr>
-      <w:r>
-        <w:t>2.6</w:t>
-      </w:r>
-      <w:r>
-        <w:rPr>
-          <w:rFonts w:asciiTheme="minorHAnsi" w:eastAsiaTheme="minorEastAsia" w:hAnsiTheme="minorHAnsi" w:cstheme="minorBidi"/>
-          <w:szCs w:val="22"/>
-          <w:lang w:val="en-US"/>
-        </w:rPr>
-        <w:tab/>
-      </w:r>
-      <w:r>
-        <w:t>Phase 2 (authentication)</w:t>
-      </w:r>
-      <w:r>
-        <w:tab/>
-      </w:r>
-      <w:r>
-        <w:fldChar w:fldCharType="begin"/>
-      </w:r>
-      <w:r>
-        <w:instrText xml:space="preserve"> PAGEREF _Toc511216468 \h </w:instrText>
-      </w:r>
-      <w:r>
-        <w:fldChar w:fldCharType="separate"/>
-      </w:r>
-      <w:r>
-        <w:t>10</w:t>
-      </w:r>
-      <w:r>
-        <w:fldChar w:fldCharType="end"/>
-      </w:r>
-    </w:p>
-    <w:p>
-      <w:pPr>
-        <w:pStyle w:val="TOC3"/>
-        <w:rPr>
-          <w:rFonts w:asciiTheme="minorHAnsi" w:eastAsiaTheme="minorEastAsia" w:hAnsiTheme="minorHAnsi" w:cstheme="minorBidi"/>
-          <w:spacing w:val="0"/>
-          <w:sz w:val="22"/>
-          <w:szCs w:val="22"/>
-          <w:lang w:val="en-US"/>
-        </w:rPr>
-      </w:pPr>
-      <w:r>
-        <w:t>2.6.1</w:t>
-      </w:r>
-      <w:r>
-        <w:rPr>
-          <w:rFonts w:asciiTheme="minorHAnsi" w:eastAsiaTheme="minorEastAsia" w:hAnsiTheme="minorHAnsi" w:cstheme="minorBidi"/>
-          <w:spacing w:val="0"/>
-          <w:sz w:val="22"/>
-          <w:szCs w:val="22"/>
-          <w:lang w:val="en-US"/>
-        </w:rPr>
-        <w:tab/>
-      </w:r>
-      <w:r>
-        <w:t>Request authentication requirements</w:t>
-      </w:r>
-      <w:r>
-        <w:tab/>
-      </w:r>
-      <w:r>
-        <w:fldChar w:fldCharType="begin"/>
-      </w:r>
-      <w:r>
-        <w:instrText xml:space="preserve"> PAGEREF _Toc511216469 \h </w:instrText>
-      </w:r>
-      <w:r>
-        <w:fldChar w:fldCharType="separate"/>
-      </w:r>
-      <w:r>
-        <w:t>10</w:t>
-      </w:r>
-      <w:r>
-        <w:fldChar w:fldCharType="end"/>
-      </w:r>
-    </w:p>
-    <w:p>
-      <w:pPr>
-        <w:pStyle w:val="TOC3"/>
-        <w:rPr>
-          <w:rFonts w:asciiTheme="minorHAnsi" w:eastAsiaTheme="minorEastAsia" w:hAnsiTheme="minorHAnsi" w:cstheme="minorBidi"/>
-          <w:spacing w:val="0"/>
-          <w:sz w:val="22"/>
-          <w:szCs w:val="22"/>
-          <w:lang w:val="en-US"/>
-        </w:rPr>
-      </w:pPr>
-      <w:r>
-        <w:t>2.6.2</w:t>
-      </w:r>
-      <w:r>
-        <w:rPr>
-          <w:rFonts w:asciiTheme="minorHAnsi" w:eastAsiaTheme="minorEastAsia" w:hAnsiTheme="minorHAnsi" w:cstheme="minorBidi"/>
-          <w:spacing w:val="0"/>
-          <w:sz w:val="22"/>
-          <w:szCs w:val="22"/>
-          <w:lang w:val="en-US"/>
-        </w:rPr>
-        <w:tab/>
-      </w:r>
-      <w:r>
-        <w:t>Authentication</w:t>
-      </w:r>
-      <w:r>
-        <w:tab/>
-      </w:r>
-      <w:r>
-        <w:fldChar w:fldCharType="begin"/>
-      </w:r>
-      <w:r>
-        <w:instrText xml:space="preserve"> PAGEREF _Toc511216470 \h </w:instrText>
-      </w:r>
-      <w:r>
-        <w:fldChar w:fldCharType="separate"/>
-      </w:r>
-      <w:r>
-        <w:t>11</w:t>
-      </w:r>
-      <w:r>
-        <w:fldChar w:fldCharType="end"/>
-      </w:r>
-    </w:p>
-    <w:p>
-      <w:pPr>
-        <w:pStyle w:val="TOC3"/>
-        <w:rPr>
-          <w:rFonts w:asciiTheme="minorHAnsi" w:eastAsiaTheme="minorEastAsia" w:hAnsiTheme="minorHAnsi" w:cstheme="minorBidi"/>
-          <w:spacing w:val="0"/>
-          <w:sz w:val="22"/>
-          <w:szCs w:val="22"/>
-          <w:lang w:val="en-US"/>
-        </w:rPr>
-      </w:pPr>
-      <w:r>
-        <w:t>2.6.3</w:t>
-      </w:r>
-      <w:r>
-        <w:rPr>
-          <w:rFonts w:asciiTheme="minorHAnsi" w:eastAsiaTheme="minorEastAsia" w:hAnsiTheme="minorHAnsi" w:cstheme="minorBidi"/>
-          <w:spacing w:val="0"/>
-          <w:sz w:val="22"/>
-          <w:szCs w:val="22"/>
-          <w:lang w:val="en-US"/>
-        </w:rPr>
-        <w:tab/>
-      </w:r>
-      <w:r>
-        <w:t>Change password</w:t>
-      </w:r>
-      <w:r>
-        <w:tab/>
-      </w:r>
-      <w:r>
-        <w:fldChar w:fldCharType="begin"/>
-      </w:r>
-      <w:r>
-        <w:instrText xml:space="preserve"> PAGEREF _Toc511216471 \h </w:instrText>
-      </w:r>
-      <w:r>
-        <w:fldChar w:fldCharType="separate"/>
-      </w:r>
-      <w:r>
-        <w:t>16</w:t>
-      </w:r>
-      <w:r>
-        <w:fldChar w:fldCharType="end"/>
-      </w:r>
-    </w:p>
-    <w:p>
-      <w:pPr>
-        <w:pStyle w:val="TOC2"/>
-        <w:rPr>
-          <w:rFonts w:asciiTheme="minorHAnsi" w:eastAsiaTheme="minorEastAsia" w:hAnsiTheme="minorHAnsi" w:cstheme="minorBidi"/>
-          <w:szCs w:val="22"/>
-          <w:lang w:val="en-US"/>
-        </w:rPr>
-      </w:pPr>
-      <w:r>
-        <w:t>2.7</w:t>
-      </w:r>
-      <w:r>
-        <w:rPr>
-          <w:rFonts w:asciiTheme="minorHAnsi" w:eastAsiaTheme="minorEastAsia" w:hAnsiTheme="minorHAnsi" w:cstheme="minorBidi"/>
-          <w:szCs w:val="22"/>
-          <w:lang w:val="en-US"/>
-        </w:rPr>
-        <w:tab/>
-      </w:r>
-      <w:r>
-        <w:t>Phase 3 (service provision)</w:t>
-      </w:r>
-      <w:r>
-        <w:tab/>
-      </w:r>
-      <w:r>
-        <w:fldChar w:fldCharType="begin"/>
-      </w:r>
-      <w:r>
-        <w:instrText xml:space="preserve"> PAGEREF _Toc511216472 \h </w:instrText>
-      </w:r>
-      <w:r>
-        <w:fldChar w:fldCharType="separate"/>
-      </w:r>
-      <w:r>
-        <w:t>18</w:t>
-      </w:r>
-      <w:r>
-        <w:fldChar w:fldCharType="end"/>
-      </w:r>
-    </w:p>
-    <w:p>
-      <w:pPr>
-        <w:pStyle w:val="TOC3"/>
-        <w:rPr>
-          <w:rFonts w:asciiTheme="minorHAnsi" w:eastAsiaTheme="minorEastAsia" w:hAnsiTheme="minorHAnsi" w:cstheme="minorBidi"/>
-          <w:spacing w:val="0"/>
-          <w:sz w:val="22"/>
-          <w:szCs w:val="22"/>
-          <w:lang w:val="en-US"/>
-        </w:rPr>
-      </w:pPr>
-      <w:r>
-        <w:t>2.7.1</w:t>
-      </w:r>
-      <w:r>
-        <w:rPr>
-          <w:rFonts w:asciiTheme="minorHAnsi" w:eastAsiaTheme="minorEastAsia" w:hAnsiTheme="minorHAnsi" w:cstheme="minorBidi"/>
-          <w:spacing w:val="0"/>
-          <w:sz w:val="22"/>
-          <w:szCs w:val="22"/>
-          <w:lang w:val="en-US"/>
-        </w:rPr>
-        <w:tab/>
-      </w:r>
-      <w:r>
-        <w:t>Check for the last messages</w:t>
-      </w:r>
-      <w:r>
-        <w:tab/>
-      </w:r>
-      <w:r>
-        <w:fldChar w:fldCharType="begin"/>
-      </w:r>
-      <w:r>
-        <w:instrText xml:space="preserve"> PAGEREF _Toc511216473 \h </w:instrText>
-      </w:r>
-      <w:r>
-        <w:fldChar w:fldCharType="separate"/>
-      </w:r>
-      <w:r>
-        <w:t>18</w:t>
       </w:r>
       <w:r>
         <w:fldChar w:fldCharType="end"/>
@@ -1613,7 +1118,7 @@
         </w:rPr>
       </w:pPr>
       <w:r>
-        <w:t>2.7.2</w:t>
+        <w:t>2.4.1</w:t>
       </w:r>
       <w:r>
         <w:rPr>
@@ -1626,6 +1131,500 @@
         <w:tab/>
       </w:r>
       <w:r>
+        <w:t>End Of communication</w:t>
+      </w:r>
+      <w:r>
+        <w:tab/>
+      </w:r>
+      <w:r>
+        <w:fldChar w:fldCharType="begin"/>
+      </w:r>
+      <w:r>
+        <w:instrText xml:space="preserve"> PAGEREF _Toc511400066 \h </w:instrText>
+      </w:r>
+      <w:r>
+        <w:fldChar w:fldCharType="separate"/>
+      </w:r>
+      <w:r>
+        <w:t>6</w:t>
+      </w:r>
+      <w:r>
+        <w:fldChar w:fldCharType="end"/>
+      </w:r>
+    </w:p>
+    <w:p>
+      <w:pPr>
+        <w:pStyle w:val="TOC3"/>
+        <w:rPr>
+          <w:rFonts w:asciiTheme="minorHAnsi" w:eastAsiaTheme="minorEastAsia" w:hAnsiTheme="minorHAnsi" w:cstheme="minorBidi"/>
+          <w:spacing w:val="0"/>
+          <w:sz w:val="22"/>
+          <w:szCs w:val="22"/>
+          <w:lang w:val="nl-NL"/>
+        </w:rPr>
+      </w:pPr>
+      <w:r>
+        <w:t>2.4.2</w:t>
+      </w:r>
+      <w:r>
+        <w:rPr>
+          <w:rFonts w:asciiTheme="minorHAnsi" w:eastAsiaTheme="minorEastAsia" w:hAnsiTheme="minorHAnsi" w:cstheme="minorBidi"/>
+          <w:spacing w:val="0"/>
+          <w:sz w:val="22"/>
+          <w:szCs w:val="22"/>
+          <w:lang w:val="nl-NL"/>
+        </w:rPr>
+        <w:tab/>
+      </w:r>
+      <w:r>
+        <w:t>Error</w:t>
+      </w:r>
+      <w:r>
+        <w:tab/>
+      </w:r>
+      <w:r>
+        <w:fldChar w:fldCharType="begin"/>
+      </w:r>
+      <w:r>
+        <w:instrText xml:space="preserve"> PAGEREF _Toc511400067 \h </w:instrText>
+      </w:r>
+      <w:r>
+        <w:fldChar w:fldCharType="separate"/>
+      </w:r>
+      <w:r>
+        <w:t>6</w:t>
+      </w:r>
+      <w:r>
+        <w:fldChar w:fldCharType="end"/>
+      </w:r>
+    </w:p>
+    <w:p>
+      <w:pPr>
+        <w:pStyle w:val="TOC2"/>
+        <w:rPr>
+          <w:rFonts w:asciiTheme="minorHAnsi" w:eastAsiaTheme="minorEastAsia" w:hAnsiTheme="minorHAnsi" w:cstheme="minorBidi"/>
+          <w:szCs w:val="22"/>
+          <w:lang w:val="nl-NL"/>
+        </w:rPr>
+      </w:pPr>
+      <w:r>
+        <w:t>2.5</w:t>
+      </w:r>
+      <w:r>
+        <w:rPr>
+          <w:rFonts w:asciiTheme="minorHAnsi" w:eastAsiaTheme="minorEastAsia" w:hAnsiTheme="minorHAnsi" w:cstheme="minorBidi"/>
+          <w:szCs w:val="22"/>
+          <w:lang w:val="nl-NL"/>
+        </w:rPr>
+        <w:tab/>
+      </w:r>
+      <w:r>
+        <w:t>Phase 1 (handshake)</w:t>
+      </w:r>
+      <w:r>
+        <w:tab/>
+      </w:r>
+      <w:r>
+        <w:fldChar w:fldCharType="begin"/>
+      </w:r>
+      <w:r>
+        <w:instrText xml:space="preserve"> PAGEREF _Toc511400068 \h </w:instrText>
+      </w:r>
+      <w:r>
+        <w:fldChar w:fldCharType="separate"/>
+      </w:r>
+      <w:r>
+        <w:t>8</w:t>
+      </w:r>
+      <w:r>
+        <w:fldChar w:fldCharType="end"/>
+      </w:r>
+    </w:p>
+    <w:p>
+      <w:pPr>
+        <w:pStyle w:val="TOC3"/>
+        <w:rPr>
+          <w:rFonts w:asciiTheme="minorHAnsi" w:eastAsiaTheme="minorEastAsia" w:hAnsiTheme="minorHAnsi" w:cstheme="minorBidi"/>
+          <w:spacing w:val="0"/>
+          <w:sz w:val="22"/>
+          <w:szCs w:val="22"/>
+          <w:lang w:val="nl-NL"/>
+        </w:rPr>
+      </w:pPr>
+      <w:r>
+        <w:t>2.5.1</w:t>
+      </w:r>
+      <w:r>
+        <w:rPr>
+          <w:rFonts w:asciiTheme="minorHAnsi" w:eastAsiaTheme="minorEastAsia" w:hAnsiTheme="minorHAnsi" w:cstheme="minorBidi"/>
+          <w:spacing w:val="0"/>
+          <w:sz w:val="22"/>
+          <w:szCs w:val="22"/>
+          <w:lang w:val="nl-NL"/>
+        </w:rPr>
+        <w:tab/>
+      </w:r>
+      <w:r>
+        <w:t>Hello</w:t>
+      </w:r>
+      <w:r>
+        <w:tab/>
+      </w:r>
+      <w:r>
+        <w:fldChar w:fldCharType="begin"/>
+      </w:r>
+      <w:r>
+        <w:instrText xml:space="preserve"> PAGEREF _Toc511400069 \h </w:instrText>
+      </w:r>
+      <w:r>
+        <w:fldChar w:fldCharType="separate"/>
+      </w:r>
+      <w:r>
+        <w:t>8</w:t>
+      </w:r>
+      <w:r>
+        <w:fldChar w:fldCharType="end"/>
+      </w:r>
+    </w:p>
+    <w:p>
+      <w:pPr>
+        <w:pStyle w:val="TOC3"/>
+        <w:rPr>
+          <w:rFonts w:asciiTheme="minorHAnsi" w:eastAsiaTheme="minorEastAsia" w:hAnsiTheme="minorHAnsi" w:cstheme="minorBidi"/>
+          <w:spacing w:val="0"/>
+          <w:sz w:val="22"/>
+          <w:szCs w:val="22"/>
+          <w:lang w:val="nl-NL"/>
+        </w:rPr>
+      </w:pPr>
+      <w:r>
+        <w:t>2.5.2</w:t>
+      </w:r>
+      <w:r>
+        <w:rPr>
+          <w:rFonts w:asciiTheme="minorHAnsi" w:eastAsiaTheme="minorEastAsia" w:hAnsiTheme="minorHAnsi" w:cstheme="minorBidi"/>
+          <w:spacing w:val="0"/>
+          <w:sz w:val="22"/>
+          <w:szCs w:val="22"/>
+          <w:lang w:val="nl-NL"/>
+        </w:rPr>
+        <w:tab/>
+      </w:r>
+      <w:r>
+        <w:t>Handshake</w:t>
+      </w:r>
+      <w:r>
+        <w:tab/>
+      </w:r>
+      <w:r>
+        <w:fldChar w:fldCharType="begin"/>
+      </w:r>
+      <w:r>
+        <w:instrText xml:space="preserve"> PAGEREF _Toc511400070 \h </w:instrText>
+      </w:r>
+      <w:r>
+        <w:fldChar w:fldCharType="separate"/>
+      </w:r>
+      <w:r>
+        <w:t>8</w:t>
+      </w:r>
+      <w:r>
+        <w:fldChar w:fldCharType="end"/>
+      </w:r>
+    </w:p>
+    <w:p>
+      <w:pPr>
+        <w:pStyle w:val="TOC2"/>
+        <w:rPr>
+          <w:rFonts w:asciiTheme="minorHAnsi" w:eastAsiaTheme="minorEastAsia" w:hAnsiTheme="minorHAnsi" w:cstheme="minorBidi"/>
+          <w:szCs w:val="22"/>
+          <w:lang w:val="nl-NL"/>
+        </w:rPr>
+      </w:pPr>
+      <w:r>
+        <w:t>2.6</w:t>
+      </w:r>
+      <w:r>
+        <w:rPr>
+          <w:rFonts w:asciiTheme="minorHAnsi" w:eastAsiaTheme="minorEastAsia" w:hAnsiTheme="minorHAnsi" w:cstheme="minorBidi"/>
+          <w:szCs w:val="22"/>
+          <w:lang w:val="nl-NL"/>
+        </w:rPr>
+        <w:tab/>
+      </w:r>
+      <w:r>
+        <w:t>Phase 2 (authentication)</w:t>
+      </w:r>
+      <w:r>
+        <w:tab/>
+      </w:r>
+      <w:r>
+        <w:fldChar w:fldCharType="begin"/>
+      </w:r>
+      <w:r>
+        <w:instrText xml:space="preserve"> PAGEREF _Toc511400071 \h </w:instrText>
+      </w:r>
+      <w:r>
+        <w:fldChar w:fldCharType="separate"/>
+      </w:r>
+      <w:r>
+        <w:t>10</w:t>
+      </w:r>
+      <w:r>
+        <w:fldChar w:fldCharType="end"/>
+      </w:r>
+    </w:p>
+    <w:p>
+      <w:pPr>
+        <w:pStyle w:val="TOC3"/>
+        <w:rPr>
+          <w:rFonts w:asciiTheme="minorHAnsi" w:eastAsiaTheme="minorEastAsia" w:hAnsiTheme="minorHAnsi" w:cstheme="minorBidi"/>
+          <w:spacing w:val="0"/>
+          <w:sz w:val="22"/>
+          <w:szCs w:val="22"/>
+          <w:lang w:val="nl-NL"/>
+        </w:rPr>
+      </w:pPr>
+      <w:r>
+        <w:t>2.6.1</w:t>
+      </w:r>
+      <w:r>
+        <w:rPr>
+          <w:rFonts w:asciiTheme="minorHAnsi" w:eastAsiaTheme="minorEastAsia" w:hAnsiTheme="minorHAnsi" w:cstheme="minorBidi"/>
+          <w:spacing w:val="0"/>
+          <w:sz w:val="22"/>
+          <w:szCs w:val="22"/>
+          <w:lang w:val="nl-NL"/>
+        </w:rPr>
+        <w:tab/>
+      </w:r>
+      <w:r>
+        <w:t>Request authentication requirements</w:t>
+      </w:r>
+      <w:r>
+        <w:tab/>
+      </w:r>
+      <w:r>
+        <w:fldChar w:fldCharType="begin"/>
+      </w:r>
+      <w:r>
+        <w:instrText xml:space="preserve"> PAGEREF _Toc511400072 \h </w:instrText>
+      </w:r>
+      <w:r>
+        <w:fldChar w:fldCharType="separate"/>
+      </w:r>
+      <w:r>
+        <w:t>10</w:t>
+      </w:r>
+      <w:r>
+        <w:fldChar w:fldCharType="end"/>
+      </w:r>
+    </w:p>
+    <w:p>
+      <w:pPr>
+        <w:pStyle w:val="TOC3"/>
+        <w:rPr>
+          <w:rFonts w:asciiTheme="minorHAnsi" w:eastAsiaTheme="minorEastAsia" w:hAnsiTheme="minorHAnsi" w:cstheme="minorBidi"/>
+          <w:spacing w:val="0"/>
+          <w:sz w:val="22"/>
+          <w:szCs w:val="22"/>
+          <w:lang w:val="nl-NL"/>
+        </w:rPr>
+      </w:pPr>
+      <w:r>
+        <w:t>2.6.2</w:t>
+      </w:r>
+      <w:r>
+        <w:rPr>
+          <w:rFonts w:asciiTheme="minorHAnsi" w:eastAsiaTheme="minorEastAsia" w:hAnsiTheme="minorHAnsi" w:cstheme="minorBidi"/>
+          <w:spacing w:val="0"/>
+          <w:sz w:val="22"/>
+          <w:szCs w:val="22"/>
+          <w:lang w:val="nl-NL"/>
+        </w:rPr>
+        <w:tab/>
+      </w:r>
+      <w:r>
+        <w:t>Authentication</w:t>
+      </w:r>
+      <w:r>
+        <w:tab/>
+      </w:r>
+      <w:r>
+        <w:fldChar w:fldCharType="begin"/>
+      </w:r>
+      <w:r>
+        <w:instrText xml:space="preserve"> PAGEREF _Toc511400073 \h </w:instrText>
+      </w:r>
+      <w:r>
+        <w:fldChar w:fldCharType="separate"/>
+      </w:r>
+      <w:r>
+        <w:t>11</w:t>
+      </w:r>
+      <w:r>
+        <w:fldChar w:fldCharType="end"/>
+      </w:r>
+    </w:p>
+    <w:p>
+      <w:pPr>
+        <w:pStyle w:val="TOC3"/>
+        <w:rPr>
+          <w:rFonts w:asciiTheme="minorHAnsi" w:eastAsiaTheme="minorEastAsia" w:hAnsiTheme="minorHAnsi" w:cstheme="minorBidi"/>
+          <w:spacing w:val="0"/>
+          <w:sz w:val="22"/>
+          <w:szCs w:val="22"/>
+          <w:lang w:val="nl-NL"/>
+        </w:rPr>
+      </w:pPr>
+      <w:r>
+        <w:t>2.6.3</w:t>
+      </w:r>
+      <w:r>
+        <w:rPr>
+          <w:rFonts w:asciiTheme="minorHAnsi" w:eastAsiaTheme="minorEastAsia" w:hAnsiTheme="minorHAnsi" w:cstheme="minorBidi"/>
+          <w:spacing w:val="0"/>
+          <w:sz w:val="22"/>
+          <w:szCs w:val="22"/>
+          <w:lang w:val="nl-NL"/>
+        </w:rPr>
+        <w:tab/>
+      </w:r>
+      <w:r>
+        <w:t>Change password</w:t>
+      </w:r>
+      <w:r>
+        <w:tab/>
+      </w:r>
+      <w:r>
+        <w:fldChar w:fldCharType="begin"/>
+      </w:r>
+      <w:r>
+        <w:instrText xml:space="preserve"> PAGEREF _Toc511400074 \h </w:instrText>
+      </w:r>
+      <w:r>
+        <w:fldChar w:fldCharType="separate"/>
+      </w:r>
+      <w:r>
+        <w:t>16</w:t>
+      </w:r>
+      <w:r>
+        <w:fldChar w:fldCharType="end"/>
+      </w:r>
+    </w:p>
+    <w:p>
+      <w:pPr>
+        <w:pStyle w:val="TOC2"/>
+        <w:rPr>
+          <w:rFonts w:asciiTheme="minorHAnsi" w:eastAsiaTheme="minorEastAsia" w:hAnsiTheme="minorHAnsi" w:cstheme="minorBidi"/>
+          <w:szCs w:val="22"/>
+          <w:lang w:val="nl-NL"/>
+        </w:rPr>
+      </w:pPr>
+      <w:r>
+        <w:t>2.7</w:t>
+      </w:r>
+      <w:r>
+        <w:rPr>
+          <w:rFonts w:asciiTheme="minorHAnsi" w:eastAsiaTheme="minorEastAsia" w:hAnsiTheme="minorHAnsi" w:cstheme="minorBidi"/>
+          <w:szCs w:val="22"/>
+          <w:lang w:val="nl-NL"/>
+        </w:rPr>
+        <w:tab/>
+      </w:r>
+      <w:r>
+        <w:t>Phase 3 (service provision)</w:t>
+      </w:r>
+      <w:r>
+        <w:tab/>
+      </w:r>
+      <w:r>
+        <w:fldChar w:fldCharType="begin"/>
+      </w:r>
+      <w:r>
+        <w:instrText xml:space="preserve"> PAGEREF _Toc511400075 \h </w:instrText>
+      </w:r>
+      <w:r>
+        <w:fldChar w:fldCharType="separate"/>
+      </w:r>
+      <w:r>
+        <w:t>18</w:t>
+      </w:r>
+      <w:r>
+        <w:fldChar w:fldCharType="end"/>
+      </w:r>
+    </w:p>
+    <w:p>
+      <w:pPr>
+        <w:pStyle w:val="TOC3"/>
+        <w:rPr>
+          <w:rFonts w:asciiTheme="minorHAnsi" w:eastAsiaTheme="minorEastAsia" w:hAnsiTheme="minorHAnsi" w:cstheme="minorBidi"/>
+          <w:spacing w:val="0"/>
+          <w:sz w:val="22"/>
+          <w:szCs w:val="22"/>
+          <w:lang w:val="nl-NL"/>
+        </w:rPr>
+      </w:pPr>
+      <w:r>
+        <w:t>2.7.1</w:t>
+      </w:r>
+      <w:r>
+        <w:rPr>
+          <w:rFonts w:asciiTheme="minorHAnsi" w:eastAsiaTheme="minorEastAsia" w:hAnsiTheme="minorHAnsi" w:cstheme="minorBidi"/>
+          <w:spacing w:val="0"/>
+          <w:sz w:val="22"/>
+          <w:szCs w:val="22"/>
+          <w:lang w:val="nl-NL"/>
+        </w:rPr>
+        <w:tab/>
+      </w:r>
+      <w:r>
+        <w:t>Check for the last messages</w:t>
+      </w:r>
+      <w:r>
+        <w:tab/>
+      </w:r>
+      <w:r>
+        <w:fldChar w:fldCharType="begin"/>
+      </w:r>
+      <w:r>
+        <w:instrText xml:space="preserve"> PAGEREF _Toc511400076 \h </w:instrText>
+      </w:r>
+      <w:r>
+        <w:fldChar w:fldCharType="separate"/>
+      </w:r>
+      <w:r>
+        <w:t>18</w:t>
+      </w:r>
+      <w:r>
+        <w:fldChar w:fldCharType="end"/>
+      </w:r>
+    </w:p>
+    <w:p>
+      <w:pPr>
+        <w:pStyle w:val="TOC3"/>
+        <w:rPr>
+          <w:rFonts w:asciiTheme="minorHAnsi" w:eastAsiaTheme="minorEastAsia" w:hAnsiTheme="minorHAnsi" w:cstheme="minorBidi"/>
+          <w:spacing w:val="0"/>
+          <w:sz w:val="22"/>
+          <w:szCs w:val="22"/>
+          <w:lang w:val="nl-NL"/>
+        </w:rPr>
+      </w:pPr>
+      <w:r>
+        <w:t>2.7.2</w:t>
+      </w:r>
+      <w:r>
+        <w:rPr>
+          <w:rFonts w:asciiTheme="minorHAnsi" w:eastAsiaTheme="minorEastAsia" w:hAnsiTheme="minorHAnsi" w:cstheme="minorBidi"/>
+          <w:spacing w:val="0"/>
+          <w:sz w:val="22"/>
+          <w:szCs w:val="22"/>
+          <w:lang w:val="nl-NL"/>
+        </w:rPr>
+        <w:tab/>
+      </w:r>
+      <w:r>
         <w:t>Retrieve certificate</w:t>
       </w:r>
       <w:r>
@@ -1635,7 +1634,7 @@
         <w:fldChar w:fldCharType="begin"/>
       </w:r>
       <w:r>
-        <w:instrText xml:space="preserve"> PAGEREF _Toc511216474 \h </w:instrText>
+        <w:instrText xml:space="preserve"> PAGEREF _Toc511400077 \h </w:instrText>
       </w:r>
       <w:r>
         <w:fldChar w:fldCharType="separate"/>
@@ -1692,7 +1691,7 @@
         <w:pStyle w:val="Heading1"/>
       </w:pPr>
       <w:bookmarkStart w:id="0" w:name="_Toc179870357"/>
-      <w:bookmarkStart w:id="1" w:name="_Toc511216452"/>
+      <w:bookmarkStart w:id="1" w:name="_Toc511400055"/>
       <w:r>
         <w:lastRenderedPageBreak/>
         <w:t>InTROduction</w:t>
@@ -1705,7 +1704,7 @@
         <w:pStyle w:val="Heading2"/>
       </w:pPr>
       <w:bookmarkStart w:id="2" w:name="_Toc179870358"/>
-      <w:bookmarkStart w:id="3" w:name="_Toc511216453"/>
+      <w:bookmarkStart w:id="3" w:name="_Toc511400056"/>
       <w:r>
         <w:t>Purpose</w:t>
       </w:r>
@@ -1755,7 +1754,7 @@
       <w:bookmarkStart w:id="23" w:name="_Toc341681857"/>
       <w:bookmarkStart w:id="24" w:name="_Toc342885305"/>
       <w:bookmarkStart w:id="25" w:name="_Toc179870359"/>
-      <w:bookmarkStart w:id="26" w:name="_Toc511216454"/>
+      <w:bookmarkStart w:id="26" w:name="_Toc511400057"/>
       <w:r>
         <w:t>Scope</w:t>
       </w:r>
@@ -1829,7 +1828,7 @@
       <w:bookmarkStart w:id="46" w:name="_Toc341681858"/>
       <w:bookmarkStart w:id="47" w:name="_Toc342885306"/>
       <w:bookmarkStart w:id="48" w:name="_Toc179870360"/>
-      <w:bookmarkStart w:id="49" w:name="_Toc511216455"/>
+      <w:bookmarkStart w:id="49" w:name="_Toc511400058"/>
       <w:r>
         <w:t>Definitions and abbreviations</w:t>
       </w:r>
@@ -1884,7 +1883,7 @@
       <w:bookmarkStart w:id="70" w:name="_Toc341681859"/>
       <w:bookmarkStart w:id="71" w:name="_Toc342885307"/>
       <w:bookmarkStart w:id="72" w:name="_Toc179870361"/>
-      <w:bookmarkStart w:id="73" w:name="_Toc511216456"/>
+      <w:bookmarkStart w:id="73" w:name="_Toc511400059"/>
       <w:r>
         <w:t>Definitions</w:t>
       </w:r>
@@ -1936,7 +1935,7 @@
       <w:bookmarkStart w:id="90" w:name="_Toc341681860"/>
       <w:bookmarkStart w:id="91" w:name="_Toc342885308"/>
       <w:bookmarkStart w:id="92" w:name="_Toc179870362"/>
-      <w:bookmarkStart w:id="93" w:name="_Toc511216457"/>
+      <w:bookmarkStart w:id="93" w:name="_Toc511400060"/>
       <w:r>
         <w:t>Abbreviations</w:t>
       </w:r>
@@ -2151,7 +2150,7 @@
       <w:pPr>
         <w:pStyle w:val="Heading1"/>
       </w:pPr>
-      <w:bookmarkStart w:id="112" w:name="_Toc511216458"/>
+      <w:bookmarkStart w:id="112" w:name="_Toc511400061"/>
       <w:r>
         <w:lastRenderedPageBreak/>
         <w:t xml:space="preserve">RCDP </w:t>
@@ -2259,7 +2258,7 @@
       <w:pPr>
         <w:pStyle w:val="Heading2"/>
       </w:pPr>
-      <w:bookmarkStart w:id="113" w:name="_Toc511216459"/>
+      <w:bookmarkStart w:id="113" w:name="_Toc511400062"/>
       <w:r>
         <w:t>RCDPv2 versions</w:t>
       </w:r>
@@ -2530,7 +2529,7 @@
       <w:pPr>
         <w:pStyle w:val="Heading2"/>
       </w:pPr>
-      <w:bookmarkStart w:id="114" w:name="_Toc511216460"/>
+      <w:bookmarkStart w:id="114" w:name="_Toc511400063"/>
       <w:r>
         <w:t>RCDPv2 overview</w:t>
       </w:r>
@@ -3328,67 +3327,67 @@
                 <w:szCs w:val="18"/>
                 <w:lang w:val="en-US"/>
               </w:rPr>
+              <w:t>HTTP/1.1 200 OK</w:t>
+            </w:r>
+            <w:r>
+              <w:rPr>
+                <w:rFonts w:cs="Courier New"/>
+                <w:sz w:val="18"/>
+                <w:szCs w:val="18"/>
+                <w:lang w:val="en-US"/>
+              </w:rPr>
+              <w:t xml:space="preserve"> </w:t>
+            </w:r>
+          </w:p>
+          <w:p>
+            <w:pPr>
+              <w:pStyle w:val="HTMLPreformatted"/>
+              <w:rPr>
+                <w:rFonts w:cs="Courier New"/>
+                <w:sz w:val="18"/>
+                <w:szCs w:val="18"/>
+                <w:lang w:val="en-US"/>
+              </w:rPr>
+            </w:pPr>
+            <w:r>
+              <w:rPr>
+                <w:rFonts w:cs="Courier New"/>
+                <w:b/>
+                <w:sz w:val="18"/>
+                <w:szCs w:val="18"/>
+                <w:lang w:val="en-US"/>
+              </w:rPr>
+              <w:t>Content-type:</w:t>
+            </w:r>
+            <w:r>
+              <w:rPr>
+                <w:rFonts w:cs="Courier New"/>
+                <w:sz w:val="18"/>
+                <w:szCs w:val="18"/>
+                <w:lang w:val="en-US"/>
+              </w:rPr>
+              <w:t xml:space="preserve"> application/json </w:t>
+            </w:r>
+          </w:p>
+          <w:p>
+            <w:pPr>
+              <w:pStyle w:val="HTMLPreformatted"/>
+              <w:rPr>
+                <w:rFonts w:cs="Courier New"/>
+                <w:sz w:val="18"/>
+                <w:szCs w:val="18"/>
+                <w:lang w:val="en-US"/>
+              </w:rPr>
+            </w:pPr>
+            <w:r>
+              <w:rPr>
+                <w:rFonts w:cs="Courier New"/>
+                <w:b/>
+                <w:sz w:val="18"/>
+                <w:szCs w:val="18"/>
+                <w:lang w:val="en-US"/>
+              </w:rPr>
               <w:lastRenderedPageBreak/>
-              <w:t>HTTP/1.1 200 OK</w:t>
-            </w:r>
-            <w:r>
-              <w:rPr>
-                <w:rFonts w:cs="Courier New"/>
-                <w:sz w:val="18"/>
-                <w:szCs w:val="18"/>
-                <w:lang w:val="en-US"/>
-              </w:rPr>
-              <w:t xml:space="preserve"> </w:t>
-            </w:r>
-          </w:p>
-          <w:p>
-            <w:pPr>
-              <w:pStyle w:val="HTMLPreformatted"/>
-              <w:rPr>
-                <w:rFonts w:cs="Courier New"/>
-                <w:sz w:val="18"/>
-                <w:szCs w:val="18"/>
-                <w:lang w:val="en-US"/>
-              </w:rPr>
-            </w:pPr>
-            <w:r>
-              <w:rPr>
-                <w:rFonts w:cs="Courier New"/>
-                <w:b/>
-                <w:sz w:val="18"/>
-                <w:szCs w:val="18"/>
-                <w:lang w:val="en-US"/>
-              </w:rPr>
-              <w:t>Content-type:</w:t>
-            </w:r>
-            <w:r>
-              <w:rPr>
-                <w:rFonts w:cs="Courier New"/>
-                <w:sz w:val="18"/>
-                <w:szCs w:val="18"/>
-                <w:lang w:val="en-US"/>
-              </w:rPr>
-              <w:t xml:space="preserve"> application/json </w:t>
-            </w:r>
-          </w:p>
-          <w:p>
-            <w:pPr>
-              <w:pStyle w:val="HTMLPreformatted"/>
-              <w:rPr>
-                <w:rFonts w:cs="Courier New"/>
-                <w:sz w:val="18"/>
-                <w:szCs w:val="18"/>
-                <w:lang w:val="en-US"/>
-              </w:rPr>
-            </w:pPr>
-            <w:r>
-              <w:rPr>
-                <w:rFonts w:cs="Courier New"/>
-                <w:b/>
-                <w:sz w:val="18"/>
-                <w:szCs w:val="18"/>
-                <w:lang w:val="en-US"/>
-              </w:rPr>
               <w:t>Cache-Control:</w:t>
             </w:r>
             <w:r>
@@ -3514,7 +3513,7 @@
         <w:lastRenderedPageBreak/>
         <w:br w:type="page"/>
       </w:r>
-      <w:bookmarkStart w:id="115" w:name="_Toc511216461"/>
+      <w:bookmarkStart w:id="115" w:name="_Toc511400064"/>
       <w:r>
         <w:lastRenderedPageBreak/>
         <w:t xml:space="preserve">RCDPv2 </w:t>
@@ -3640,7 +3639,7 @@
                     </pic:cNvPicPr>
                   </pic:nvPicPr>
                   <pic:blipFill>
-                    <a:blip r:embed="rId11" cstate="print"/>
+                    <a:blip r:embed="rId10" cstate="print"/>
                     <a:srcRect/>
                     <a:stretch>
                       <a:fillRect/>
@@ -3697,7 +3696,7 @@
       <w:pPr>
         <w:pStyle w:val="Heading2"/>
       </w:pPr>
-      <w:bookmarkStart w:id="116" w:name="_Toc511216462"/>
+      <w:bookmarkStart w:id="116" w:name="_Toc511400065"/>
       <w:r>
         <w:lastRenderedPageBreak/>
         <w:t xml:space="preserve">Messages </w:t>
@@ -3725,7 +3724,7 @@
           <w:tab w:val="left" w:pos="1276"/>
         </w:tabs>
       </w:pPr>
-      <w:bookmarkStart w:id="117" w:name="_Toc511216463"/>
+      <w:bookmarkStart w:id="117" w:name="_Toc511400066"/>
       <w:r>
         <w:t>End Of communication</w:t>
       </w:r>
@@ -4366,7 +4365,7 @@
       <w:pPr>
         <w:pStyle w:val="Heading3"/>
       </w:pPr>
-      <w:bookmarkStart w:id="118" w:name="_Toc511216464"/>
+      <w:bookmarkStart w:id="118" w:name="_Toc511400067"/>
       <w:r>
         <w:t>Error</w:t>
       </w:r>
@@ -6079,7 +6078,7 @@
       <w:pPr>
         <w:pStyle w:val="Heading2"/>
       </w:pPr>
-      <w:bookmarkStart w:id="119" w:name="_Toc511216465"/>
+      <w:bookmarkStart w:id="119" w:name="_Toc511400068"/>
       <w:r>
         <w:lastRenderedPageBreak/>
         <w:t>Phase 1 (handshake)</w:t>
@@ -6095,7 +6094,7 @@
       <w:pPr>
         <w:pStyle w:val="Heading3"/>
       </w:pPr>
-      <w:bookmarkStart w:id="120" w:name="_Toc511216466"/>
+      <w:bookmarkStart w:id="120" w:name="_Toc511400069"/>
       <w:r>
         <w:t>Hello</w:t>
       </w:r>
@@ -6904,7 +6903,7 @@
       <w:pPr>
         <w:pStyle w:val="Heading3"/>
       </w:pPr>
-      <w:bookmarkStart w:id="121" w:name="_Toc511216467"/>
+      <w:bookmarkStart w:id="121" w:name="_Toc511400070"/>
       <w:r>
         <w:t>Handshake</w:t>
       </w:r>
@@ -7192,7 +7191,6 @@
                 <w:rFonts w:ascii="Courier New" w:hAnsi="Courier New" w:cs="Courier New"/>
                 <w:sz w:val="18"/>
               </w:rPr>
-              <w:lastRenderedPageBreak/>
               <w:t>caller-utc</w:t>
             </w:r>
           </w:p>
@@ -7235,7 +7233,16 @@
                 <w:color w:val="000000"/>
                 <w:shd w:val="clear" w:color="auto" w:fill="FFFFFF"/>
               </w:rPr>
-              <w:t>ISO 8601 format including date and time</w:t>
+              <w:t xml:space="preserve">ISO 8601 format </w:t>
+            </w:r>
+            <w:r>
+              <w:rPr>
+                <w:i/>
+                <w:color w:val="000000"/>
+                <w:shd w:val="clear" w:color="auto" w:fill="FFFFFF"/>
+              </w:rPr>
+              <w:lastRenderedPageBreak/>
+              <w:t>including date and time</w:t>
             </w:r>
           </w:p>
         </w:tc>
@@ -7251,6 +7258,7 @@
               <w:pStyle w:val="BodyText"/>
             </w:pPr>
             <w:r>
+              <w:lastRenderedPageBreak/>
               <w:t>yes</w:t>
             </w:r>
           </w:p>
@@ -7607,7 +7615,7 @@
       <w:pPr>
         <w:pStyle w:val="Heading2"/>
       </w:pPr>
-      <w:bookmarkStart w:id="122" w:name="_Toc511216468"/>
+      <w:bookmarkStart w:id="122" w:name="_Toc511400071"/>
       <w:r>
         <w:lastRenderedPageBreak/>
         <w:t>Phase 2 (authentication)</w:t>
@@ -7623,7 +7631,7 @@
       <w:pPr>
         <w:pStyle w:val="Heading3"/>
       </w:pPr>
-      <w:bookmarkStart w:id="123" w:name="_Toc511216469"/>
+      <w:bookmarkStart w:id="123" w:name="_Toc511400072"/>
       <w:r>
         <w:t>Request authentication requirements</w:t>
       </w:r>
@@ -9711,7 +9719,6 @@
           <w:rFonts w:ascii="Times New Roman" w:hAnsi="Times New Roman"/>
           <w:lang w:eastAsia="nl-NL"/>
         </w:rPr>
-        <w:lastRenderedPageBreak/>
         <w:tab/>
         <w:t xml:space="preserve">Example: </w:t>
       </w:r>
@@ -9818,6 +9825,7 @@
           <w:sz w:val="18"/>
           <w:lang w:eastAsia="nl-NL"/>
         </w:rPr>
+        <w:lastRenderedPageBreak/>
         <w:t>or</w:t>
       </w:r>
       <w:r>
@@ -11370,7 +11378,7 @@
       <w:pPr>
         <w:pStyle w:val="Heading3"/>
       </w:pPr>
-      <w:bookmarkStart w:id="124" w:name="_Toc511216470"/>
+      <w:bookmarkStart w:id="124" w:name="_Toc511400073"/>
       <w:r>
         <w:t>Authentication</w:t>
       </w:r>
@@ -12139,15 +12147,7 @@
                 <w:sz w:val="18"/>
                 <w:szCs w:val="18"/>
               </w:rPr>
-              <w:t xml:space="preserve"> </w:t>
-            </w:r>
-            <w:r>
-              <w:rPr>
-                <w:sz w:val="18"/>
-                <w:szCs w:val="18"/>
-              </w:rPr>
-              <w:lastRenderedPageBreak/>
-              <w:t xml:space="preserve">in </w:t>
+              <w:t xml:space="preserve"> in </w:t>
             </w:r>
             <w:r>
               <w:rPr>
@@ -12190,7 +12190,6 @@
                 <w:sz w:val="18"/>
                 <w:szCs w:val="18"/>
               </w:rPr>
-              <w:lastRenderedPageBreak/>
               <w:t>HWSIG</w:t>
             </w:r>
           </w:p>
@@ -12316,7 +12315,16 @@
                 <w:sz w:val="18"/>
                 <w:szCs w:val="18"/>
               </w:rPr>
-              <w:t>auth-requirements</w:t>
+              <w:t>auth-</w:t>
+            </w:r>
+            <w:r>
+              <w:rPr>
+                <w:rFonts w:ascii="Courier New" w:hAnsi="Courier New" w:cs="Courier New"/>
+                <w:sz w:val="18"/>
+                <w:szCs w:val="18"/>
+              </w:rPr>
+              <w:lastRenderedPageBreak/>
+              <w:t>requirements</w:t>
             </w:r>
             <w:r>
               <w:rPr>
@@ -12358,6 +12366,7 @@
                 <w:sz w:val="18"/>
                 <w:szCs w:val="18"/>
               </w:rPr>
+              <w:lastRenderedPageBreak/>
               <w:t>PASSWD</w:t>
             </w:r>
           </w:p>
@@ -12759,7 +12768,7 @@
               </w:rPr>
               <w:t xml:space="preserve"> </w:t>
             </w:r>
-            <w:hyperlink r:id="rId12" w:history="1">
+            <w:hyperlink r:id="rId11" w:history="1">
               <w:r>
                 <w:rPr>
                   <w:sz w:val="18"/>
@@ -14323,7 +14332,6 @@
                 <w:sz w:val="18"/>
                 <w:lang w:val="en-US" w:eastAsia="nl-NL"/>
               </w:rPr>
-              <w:lastRenderedPageBreak/>
               <w:t xml:space="preserve">  </w:t>
             </w:r>
             <w:r>
@@ -14559,6 +14567,7 @@
           <w:sz w:val="18"/>
           <w:szCs w:val="18"/>
         </w:rPr>
+        <w:lastRenderedPageBreak/>
         <w:t>“</w:t>
       </w:r>
       <w:r>
@@ -18497,11 +18506,7 @@
               <w:t>authentication</w:t>
             </w:r>
             <w:r>
-              <w:t xml:space="preserve">  </w:t>
-            </w:r>
-            <w:r>
-              <w:lastRenderedPageBreak/>
-              <w:t>request.</w:t>
+              <w:t xml:space="preserve">  request.</w:t>
             </w:r>
           </w:p>
           <w:p>
@@ -20617,6 +20622,7 @@
                 <w:sz w:val="18"/>
                 <w:lang w:val="en-US" w:eastAsia="nl-NL"/>
               </w:rPr>
+              <w:lastRenderedPageBreak/>
               <w:t>{</w:t>
             </w:r>
           </w:p>
@@ -21727,7 +21733,7 @@
       <w:pPr>
         <w:pStyle w:val="Heading3"/>
       </w:pPr>
-      <w:bookmarkStart w:id="125" w:name="_Toc511216471"/>
+      <w:bookmarkStart w:id="125" w:name="_Toc511400074"/>
       <w:r>
         <w:t>Change password</w:t>
       </w:r>
@@ -22049,7 +22055,6 @@
               <w:rPr>
                 <w:b/>
               </w:rPr>
-              <w:lastRenderedPageBreak/>
               <w:t>parameter</w:t>
             </w:r>
           </w:p>
@@ -22444,6 +22449,7 @@
           <w:b/>
           <w:sz w:val="22"/>
         </w:rPr>
+        <w:lastRenderedPageBreak/>
         <w:br w:type="page"/>
       </w:r>
     </w:p>
@@ -22451,7 +22457,7 @@
       <w:pPr>
         <w:pStyle w:val="Heading2"/>
       </w:pPr>
-      <w:bookmarkStart w:id="126" w:name="_Toc511216472"/>
+      <w:bookmarkStart w:id="126" w:name="_Toc511400075"/>
       <w:r>
         <w:lastRenderedPageBreak/>
         <w:t>Phase 3 (service provision)</w:t>
@@ -22462,7 +22468,7 @@
       <w:pPr>
         <w:pStyle w:val="Heading3"/>
       </w:pPr>
-      <w:bookmarkStart w:id="127" w:name="_Toc511216473"/>
+      <w:bookmarkStart w:id="127" w:name="_Toc511400076"/>
       <w:r>
         <w:t>Check for the last messages</w:t>
       </w:r>
@@ -24292,7 +24298,7 @@
       <w:pPr>
         <w:pStyle w:val="Heading3"/>
       </w:pPr>
-      <w:bookmarkStart w:id="128" w:name="_Toc511216474"/>
+      <w:bookmarkStart w:id="128" w:name="_Toc511400077"/>
       <w:r>
         <w:t>Retrieve certificate</w:t>
       </w:r>
@@ -26152,7 +26158,6 @@
                 <w:rFonts w:ascii="Times New Roman" w:hAnsi="Times New Roman"/>
                 <w:lang w:val="en-US"/>
               </w:rPr>
-              <w:lastRenderedPageBreak/>
               <w:t>When the</w:t>
             </w:r>
             <w:r>
@@ -27118,7 +27123,7 @@
       </w:pPr>
     </w:p>
     <w:sectPr>
-      <w:footerReference w:type="default" r:id="rId13"/>
+      <w:footerReference w:type="default" r:id="rId12"/>
       <w:pgSz w:w="11907" w:h="16840" w:code="9"/>
       <w:pgMar w:top="2127" w:right="851" w:bottom="709" w:left="2665" w:header="346" w:footer="561" w:gutter="0"/>
       <w:paperSrc w:first="7" w:other="7"/>
@@ -27152,790 +27157,6 @@
 
 <file path=word/footer1.xml><?xml version="1.0" encoding="utf-8"?>
 <w:ftr xmlns:ve="http://schemas.openxmlformats.org/markup-compatibility/2006" xmlns:o="urn:schemas-microsoft-com:office:office" xmlns:r="http://schemas.openxmlformats.org/officeDocument/2006/relationships" xmlns:m="http://schemas.openxmlformats.org/officeDocument/2006/math" xmlns:v="urn:schemas-microsoft-com:vml" xmlns:wp="http://schemas.openxmlformats.org/drawingml/2006/wordprocessingDrawing" xmlns:w10="urn:schemas-microsoft-com:office:word" xmlns:w="http://schemas.openxmlformats.org/wordprocessingml/2006/main" xmlns:wne="http://schemas.microsoft.com/office/word/2006/wordml">
-  <w:p>
-    <w:pPr>
-      <w:framePr w:w="1837" w:h="3277" w:hRule="exact" w:hSpace="181" w:wrap="auto" w:vAnchor="page" w:hAnchor="page" w:x="288" w:y="12961" w:anchorLock="1"/>
-      <w:jc w:val="right"/>
-      <w:rPr>
-        <w:sz w:val="14"/>
-      </w:rPr>
-    </w:pPr>
-    <w:r>
-      <w:rPr>
-        <w:sz w:val="14"/>
-      </w:rPr>
-      <w:fldChar w:fldCharType="begin"/>
-    </w:r>
-    <w:r>
-      <w:rPr>
-        <w:sz w:val="14"/>
-      </w:rPr>
-      <w:instrText xml:space="preserve"> IF "</w:instrText>
-    </w:r>
-    <w:r>
-      <w:rPr>
-        <w:sz w:val="14"/>
-      </w:rPr>
-      <w:fldChar w:fldCharType="begin"/>
-    </w:r>
-    <w:r>
-      <w:rPr>
-        <w:sz w:val="14"/>
-      </w:rPr>
-      <w:instrText xml:space="preserve"> DOCPROPERTY "ShowAddress" </w:instrText>
-    </w:r>
-    <w:r>
-      <w:rPr>
-        <w:sz w:val="14"/>
-      </w:rPr>
-      <w:fldChar w:fldCharType="separate"/>
-    </w:r>
-    <w:r>
-      <w:rPr>
-        <w:sz w:val="14"/>
-      </w:rPr>
-      <w:instrText>Yes</w:instrText>
-    </w:r>
-    <w:r>
-      <w:rPr>
-        <w:sz w:val="14"/>
-      </w:rPr>
-      <w:fldChar w:fldCharType="end"/>
-    </w:r>
-    <w:r>
-      <w:rPr>
-        <w:sz w:val="14"/>
-      </w:rPr>
-      <w:instrText xml:space="preserve">" = "Yes" </w:instrText>
-    </w:r>
-    <w:r>
-      <w:rPr>
-        <w:sz w:val="14"/>
-      </w:rPr>
-      <w:fldChar w:fldCharType="begin"/>
-    </w:r>
-    <w:r>
-      <w:rPr>
-        <w:sz w:val="14"/>
-      </w:rPr>
-      <w:instrText xml:space="preserve"> DOCPROPERTY "DocAddressField0" </w:instrText>
-    </w:r>
-    <w:r>
-      <w:rPr>
-        <w:sz w:val="14"/>
-      </w:rPr>
-      <w:fldChar w:fldCharType="separate"/>
-    </w:r>
-  </w:p>
-  <w:p>
-    <w:pPr>
-      <w:framePr w:w="1837" w:h="3277" w:hRule="exact" w:hSpace="181" w:wrap="auto" w:vAnchor="page" w:hAnchor="page" w:x="288" w:y="12961" w:anchorLock="1"/>
-      <w:jc w:val="right"/>
-      <w:rPr>
-        <w:sz w:val="14"/>
-      </w:rPr>
-    </w:pPr>
-  </w:p>
-  <w:p>
-    <w:pPr>
-      <w:framePr w:w="1837" w:h="3277" w:hRule="exact" w:hSpace="181" w:wrap="auto" w:vAnchor="page" w:hAnchor="page" w:x="288" w:y="12961" w:anchorLock="1"/>
-      <w:jc w:val="right"/>
-      <w:rPr>
-        <w:sz w:val="14"/>
-      </w:rPr>
-    </w:pPr>
-  </w:p>
-  <w:p>
-    <w:pPr>
-      <w:framePr w:w="1837" w:h="3277" w:hRule="exact" w:hSpace="181" w:wrap="auto" w:vAnchor="page" w:hAnchor="page" w:x="288" w:y="12961" w:anchorLock="1"/>
-      <w:jc w:val="right"/>
-      <w:rPr>
-        <w:sz w:val="14"/>
-      </w:rPr>
-    </w:pPr>
-  </w:p>
-  <w:p>
-    <w:pPr>
-      <w:framePr w:w="1837" w:h="3277" w:hRule="exact" w:hSpace="181" w:wrap="auto" w:vAnchor="page" w:hAnchor="page" w:x="288" w:y="12961" w:anchorLock="1"/>
-      <w:jc w:val="right"/>
-      <w:rPr>
-        <w:sz w:val="14"/>
-      </w:rPr>
-    </w:pPr>
-  </w:p>
-  <w:p>
-    <w:pPr>
-      <w:framePr w:w="1837" w:h="3277" w:hRule="exact" w:hSpace="181" w:wrap="auto" w:vAnchor="page" w:hAnchor="page" w:x="288" w:y="12961" w:anchorLock="1"/>
-      <w:jc w:val="right"/>
-      <w:rPr>
-        <w:sz w:val="14"/>
-      </w:rPr>
-    </w:pPr>
-  </w:p>
-  <w:p>
-    <w:pPr>
-      <w:framePr w:w="1837" w:h="3277" w:hRule="exact" w:hSpace="181" w:wrap="auto" w:vAnchor="page" w:hAnchor="page" w:x="288" w:y="12961" w:anchorLock="1"/>
-      <w:jc w:val="right"/>
-      <w:rPr>
-        <w:sz w:val="14"/>
-      </w:rPr>
-    </w:pPr>
-  </w:p>
-  <w:p>
-    <w:pPr>
-      <w:framePr w:w="1837" w:h="3277" w:hRule="exact" w:hSpace="181" w:wrap="auto" w:vAnchor="page" w:hAnchor="page" w:x="288" w:y="12961" w:anchorLock="1"/>
-      <w:jc w:val="right"/>
-      <w:rPr>
-        <w:sz w:val="14"/>
-      </w:rPr>
-    </w:pPr>
-  </w:p>
-  <w:p>
-    <w:pPr>
-      <w:framePr w:w="1837" w:h="3277" w:hRule="exact" w:hSpace="181" w:wrap="auto" w:vAnchor="page" w:hAnchor="page" w:x="288" w:y="12961" w:anchorLock="1"/>
-      <w:jc w:val="right"/>
-      <w:rPr>
-        <w:sz w:val="14"/>
-      </w:rPr>
-    </w:pPr>
-  </w:p>
-  <w:p>
-    <w:pPr>
-      <w:framePr w:w="1837" w:h="3277" w:hRule="exact" w:hSpace="181" w:wrap="auto" w:vAnchor="page" w:hAnchor="page" w:x="288" w:y="12961" w:anchorLock="1"/>
-      <w:jc w:val="right"/>
-      <w:rPr>
-        <w:sz w:val="14"/>
-      </w:rPr>
-    </w:pPr>
-  </w:p>
-  <w:p>
-    <w:pPr>
-      <w:framePr w:w="1837" w:h="3277" w:hRule="exact" w:hSpace="181" w:wrap="auto" w:vAnchor="page" w:hAnchor="page" w:x="288" w:y="12961" w:anchorLock="1"/>
-      <w:jc w:val="right"/>
-      <w:rPr>
-        <w:sz w:val="14"/>
-      </w:rPr>
-    </w:pPr>
-  </w:p>
-  <w:p>
-    <w:pPr>
-      <w:framePr w:w="1837" w:h="3277" w:hRule="exact" w:hSpace="181" w:wrap="auto" w:vAnchor="page" w:hAnchor="page" w:x="288" w:y="12961" w:anchorLock="1"/>
-      <w:jc w:val="right"/>
-      <w:rPr>
-        <w:sz w:val="14"/>
-      </w:rPr>
-    </w:pPr>
-    <w:r>
-      <w:rPr>
-        <w:sz w:val="14"/>
-      </w:rPr>
-      <w:instrText>Sioux Embedded Systems B.V.</w:instrText>
-    </w:r>
-  </w:p>
-  <w:p>
-    <w:pPr>
-      <w:framePr w:w="1837" w:h="3277" w:hRule="exact" w:hSpace="181" w:wrap="auto" w:vAnchor="page" w:hAnchor="page" w:x="288" w:y="12961" w:anchorLock="1"/>
-      <w:jc w:val="right"/>
-      <w:rPr>
-        <w:sz w:val="14"/>
-      </w:rPr>
-    </w:pPr>
-    <w:r>
-      <w:rPr>
-        <w:sz w:val="14"/>
-      </w:rPr>
-      <w:instrText>Esp 405</w:instrText>
-    </w:r>
-  </w:p>
-  <w:p>
-    <w:pPr>
-      <w:framePr w:w="1837" w:h="3277" w:hRule="exact" w:hSpace="181" w:wrap="auto" w:vAnchor="page" w:hAnchor="page" w:x="288" w:y="12961" w:anchorLock="1"/>
-      <w:jc w:val="right"/>
-      <w:rPr>
-        <w:sz w:val="14"/>
-      </w:rPr>
-    </w:pPr>
-    <w:r>
-      <w:rPr>
-        <w:sz w:val="14"/>
-      </w:rPr>
-      <w:instrText>5633 AJ Eindhoven</w:instrText>
-    </w:r>
-  </w:p>
-  <w:p>
-    <w:pPr>
-      <w:framePr w:w="1837" w:h="3277" w:hRule="exact" w:hSpace="181" w:wrap="auto" w:vAnchor="page" w:hAnchor="page" w:x="288" w:y="12961" w:anchorLock="1"/>
-      <w:jc w:val="right"/>
-      <w:rPr>
-        <w:sz w:val="14"/>
-      </w:rPr>
-    </w:pPr>
-    <w:r>
-      <w:rPr>
-        <w:sz w:val="14"/>
-      </w:rPr>
-      <w:instrText>The Netherlands</w:instrText>
-    </w:r>
-  </w:p>
-  <w:p>
-    <w:pPr>
-      <w:framePr w:w="1837" w:h="3277" w:hRule="exact" w:hSpace="181" w:wrap="auto" w:vAnchor="page" w:hAnchor="page" w:x="288" w:y="12961" w:anchorLock="1"/>
-      <w:jc w:val="right"/>
-      <w:rPr>
-        <w:sz w:val="14"/>
-      </w:rPr>
-    </w:pPr>
-    <w:r>
-      <w:rPr>
-        <w:sz w:val="14"/>
-      </w:rPr>
-      <w:instrText>Tel: +31 (0)40 2677100</w:instrText>
-    </w:r>
-  </w:p>
-  <w:p>
-    <w:pPr>
-      <w:framePr w:w="1837" w:h="3277" w:hRule="exact" w:hSpace="181" w:wrap="auto" w:vAnchor="page" w:hAnchor="page" w:x="288" w:y="12961" w:anchorLock="1"/>
-      <w:jc w:val="right"/>
-      <w:rPr>
-        <w:noProof/>
-        <w:sz w:val="14"/>
-      </w:rPr>
-    </w:pPr>
-    <w:r>
-      <w:rPr>
-        <w:sz w:val="14"/>
-      </w:rPr>
-      <w:instrText xml:space="preserve">Fax: </w:instrText>
-    </w:r>
-    <w:r>
-      <w:rPr>
-        <w:sz w:val="14"/>
-      </w:rPr>
-      <w:fldChar w:fldCharType="end"/>
-    </w:r>
-    <w:r>
-      <w:rPr>
-        <w:sz w:val="14"/>
-      </w:rPr>
-      <w:instrText xml:space="preserve"> "" </w:instrText>
-    </w:r>
-    <w:r>
-      <w:rPr>
-        <w:sz w:val="14"/>
-      </w:rPr>
-      <w:fldChar w:fldCharType="separate"/>
-    </w:r>
-  </w:p>
-  <w:p>
-    <w:pPr>
-      <w:framePr w:w="1837" w:h="3277" w:hRule="exact" w:hSpace="181" w:wrap="auto" w:vAnchor="page" w:hAnchor="page" w:x="288" w:y="12961" w:anchorLock="1"/>
-      <w:jc w:val="right"/>
-      <w:rPr>
-        <w:noProof/>
-        <w:sz w:val="14"/>
-      </w:rPr>
-    </w:pPr>
-  </w:p>
-  <w:p>
-    <w:pPr>
-      <w:framePr w:w="1837" w:h="3277" w:hRule="exact" w:hSpace="181" w:wrap="auto" w:vAnchor="page" w:hAnchor="page" w:x="288" w:y="12961" w:anchorLock="1"/>
-      <w:jc w:val="right"/>
-      <w:rPr>
-        <w:noProof/>
-        <w:sz w:val="14"/>
-      </w:rPr>
-    </w:pPr>
-  </w:p>
-  <w:p>
-    <w:pPr>
-      <w:framePr w:w="1837" w:h="3277" w:hRule="exact" w:hSpace="181" w:wrap="auto" w:vAnchor="page" w:hAnchor="page" w:x="288" w:y="12961" w:anchorLock="1"/>
-      <w:jc w:val="right"/>
-      <w:rPr>
-        <w:noProof/>
-        <w:sz w:val="14"/>
-      </w:rPr>
-    </w:pPr>
-  </w:p>
-  <w:p>
-    <w:pPr>
-      <w:framePr w:w="1837" w:h="3277" w:hRule="exact" w:hSpace="181" w:wrap="auto" w:vAnchor="page" w:hAnchor="page" w:x="288" w:y="12961" w:anchorLock="1"/>
-      <w:jc w:val="right"/>
-      <w:rPr>
-        <w:noProof/>
-        <w:sz w:val="14"/>
-      </w:rPr>
-    </w:pPr>
-  </w:p>
-  <w:p>
-    <w:pPr>
-      <w:framePr w:w="1837" w:h="3277" w:hRule="exact" w:hSpace="181" w:wrap="auto" w:vAnchor="page" w:hAnchor="page" w:x="288" w:y="12961" w:anchorLock="1"/>
-      <w:jc w:val="right"/>
-      <w:rPr>
-        <w:noProof/>
-        <w:sz w:val="14"/>
-      </w:rPr>
-    </w:pPr>
-  </w:p>
-  <w:p>
-    <w:pPr>
-      <w:framePr w:w="1837" w:h="3277" w:hRule="exact" w:hSpace="181" w:wrap="auto" w:vAnchor="page" w:hAnchor="page" w:x="288" w:y="12961" w:anchorLock="1"/>
-      <w:jc w:val="right"/>
-      <w:rPr>
-        <w:noProof/>
-        <w:sz w:val="14"/>
-      </w:rPr>
-    </w:pPr>
-  </w:p>
-  <w:p>
-    <w:pPr>
-      <w:framePr w:w="1837" w:h="3277" w:hRule="exact" w:hSpace="181" w:wrap="auto" w:vAnchor="page" w:hAnchor="page" w:x="288" w:y="12961" w:anchorLock="1"/>
-      <w:jc w:val="right"/>
-      <w:rPr>
-        <w:noProof/>
-        <w:sz w:val="14"/>
-      </w:rPr>
-    </w:pPr>
-  </w:p>
-  <w:p>
-    <w:pPr>
-      <w:framePr w:w="1837" w:h="3277" w:hRule="exact" w:hSpace="181" w:wrap="auto" w:vAnchor="page" w:hAnchor="page" w:x="288" w:y="12961" w:anchorLock="1"/>
-      <w:jc w:val="right"/>
-      <w:rPr>
-        <w:noProof/>
-        <w:sz w:val="14"/>
-      </w:rPr>
-    </w:pPr>
-  </w:p>
-  <w:p>
-    <w:pPr>
-      <w:framePr w:w="1837" w:h="3277" w:hRule="exact" w:hSpace="181" w:wrap="auto" w:vAnchor="page" w:hAnchor="page" w:x="288" w:y="12961" w:anchorLock="1"/>
-      <w:jc w:val="right"/>
-      <w:rPr>
-        <w:noProof/>
-        <w:sz w:val="14"/>
-      </w:rPr>
-    </w:pPr>
-  </w:p>
-  <w:p>
-    <w:pPr>
-      <w:framePr w:w="1837" w:h="3277" w:hRule="exact" w:hSpace="181" w:wrap="auto" w:vAnchor="page" w:hAnchor="page" w:x="288" w:y="12961" w:anchorLock="1"/>
-      <w:jc w:val="right"/>
-      <w:rPr>
-        <w:noProof/>
-        <w:sz w:val="14"/>
-      </w:rPr>
-    </w:pPr>
-  </w:p>
-  <w:p>
-    <w:pPr>
-      <w:framePr w:w="1837" w:h="3277" w:hRule="exact" w:hSpace="181" w:wrap="auto" w:vAnchor="page" w:hAnchor="page" w:x="288" w:y="12961" w:anchorLock="1"/>
-      <w:jc w:val="right"/>
-      <w:rPr>
-        <w:noProof/>
-        <w:sz w:val="14"/>
-      </w:rPr>
-    </w:pPr>
-    <w:r>
-      <w:rPr>
-        <w:noProof/>
-        <w:sz w:val="14"/>
-      </w:rPr>
-      <w:t>Sioux Embedded Systems B.V.</w:t>
-    </w:r>
-  </w:p>
-  <w:p>
-    <w:pPr>
-      <w:framePr w:w="1837" w:h="3277" w:hRule="exact" w:hSpace="181" w:wrap="auto" w:vAnchor="page" w:hAnchor="page" w:x="288" w:y="12961" w:anchorLock="1"/>
-      <w:jc w:val="right"/>
-      <w:rPr>
-        <w:noProof/>
-        <w:sz w:val="14"/>
-      </w:rPr>
-    </w:pPr>
-    <w:r>
-      <w:rPr>
-        <w:noProof/>
-        <w:sz w:val="14"/>
-      </w:rPr>
-      <w:t>Esp 405</w:t>
-    </w:r>
-  </w:p>
-  <w:p>
-    <w:pPr>
-      <w:framePr w:w="1837" w:h="3277" w:hRule="exact" w:hSpace="181" w:wrap="auto" w:vAnchor="page" w:hAnchor="page" w:x="288" w:y="12961" w:anchorLock="1"/>
-      <w:jc w:val="right"/>
-      <w:rPr>
-        <w:noProof/>
-        <w:sz w:val="14"/>
-      </w:rPr>
-    </w:pPr>
-    <w:r>
-      <w:rPr>
-        <w:noProof/>
-        <w:sz w:val="14"/>
-      </w:rPr>
-      <w:t>5633 AJ Eindhoven</w:t>
-    </w:r>
-  </w:p>
-  <w:p>
-    <w:pPr>
-      <w:framePr w:w="1837" w:h="3277" w:hRule="exact" w:hSpace="181" w:wrap="auto" w:vAnchor="page" w:hAnchor="page" w:x="288" w:y="12961" w:anchorLock="1"/>
-      <w:jc w:val="right"/>
-      <w:rPr>
-        <w:noProof/>
-        <w:sz w:val="14"/>
-      </w:rPr>
-    </w:pPr>
-    <w:r>
-      <w:rPr>
-        <w:noProof/>
-        <w:sz w:val="14"/>
-      </w:rPr>
-      <w:t>The Netherlands</w:t>
-    </w:r>
-  </w:p>
-  <w:p>
-    <w:pPr>
-      <w:framePr w:w="1837" w:h="3277" w:hRule="exact" w:hSpace="181" w:wrap="auto" w:vAnchor="page" w:hAnchor="page" w:x="288" w:y="12961" w:anchorLock="1"/>
-      <w:jc w:val="right"/>
-      <w:rPr>
-        <w:noProof/>
-        <w:sz w:val="14"/>
-      </w:rPr>
-    </w:pPr>
-    <w:r>
-      <w:rPr>
-        <w:noProof/>
-        <w:sz w:val="14"/>
-      </w:rPr>
-      <w:t>Tel: +31 (0)40 2677100</w:t>
-    </w:r>
-  </w:p>
-  <w:p>
-    <w:pPr>
-      <w:framePr w:w="1837" w:h="3277" w:hRule="exact" w:hSpace="181" w:wrap="auto" w:vAnchor="page" w:hAnchor="page" w:x="288" w:y="12961" w:anchorLock="1"/>
-      <w:jc w:val="right"/>
-      <w:rPr>
-        <w:sz w:val="14"/>
-      </w:rPr>
-    </w:pPr>
-    <w:r>
-      <w:rPr>
-        <w:noProof/>
-        <w:sz w:val="14"/>
-      </w:rPr>
-      <w:t xml:space="preserve">Fax: </w:t>
-    </w:r>
-    <w:r>
-      <w:rPr>
-        <w:sz w:val="14"/>
-      </w:rPr>
-      <w:fldChar w:fldCharType="end"/>
-    </w:r>
-    <w:r>
-      <w:rPr>
-        <w:sz w:val="14"/>
-      </w:rPr>
-      <w:fldChar w:fldCharType="begin"/>
-    </w:r>
-    <w:r>
-      <w:rPr>
-        <w:sz w:val="14"/>
-      </w:rPr>
-      <w:instrText xml:space="preserve"> IF "</w:instrText>
-    </w:r>
-    <w:r>
-      <w:rPr>
-        <w:sz w:val="14"/>
-      </w:rPr>
-      <w:fldChar w:fldCharType="begin"/>
-    </w:r>
-    <w:r>
-      <w:rPr>
-        <w:sz w:val="14"/>
-      </w:rPr>
-      <w:instrText xml:space="preserve"> DOCPROPERTY "ShowAddress" </w:instrText>
-    </w:r>
-    <w:r>
-      <w:rPr>
-        <w:sz w:val="14"/>
-      </w:rPr>
-      <w:fldChar w:fldCharType="separate"/>
-    </w:r>
-    <w:r>
-      <w:rPr>
-        <w:sz w:val="14"/>
-      </w:rPr>
-      <w:instrText>Yes</w:instrText>
-    </w:r>
-    <w:r>
-      <w:rPr>
-        <w:sz w:val="14"/>
-      </w:rPr>
-      <w:fldChar w:fldCharType="end"/>
-    </w:r>
-    <w:r>
-      <w:rPr>
-        <w:sz w:val="14"/>
-      </w:rPr>
-      <w:instrText xml:space="preserve">" = "Yes" </w:instrText>
-    </w:r>
-    <w:r>
-      <w:rPr>
-        <w:sz w:val="14"/>
-      </w:rPr>
-      <w:fldChar w:fldCharType="begin"/>
-    </w:r>
-    <w:r>
-      <w:rPr>
-        <w:sz w:val="14"/>
-      </w:rPr>
-      <w:instrText xml:space="preserve"> DOCPROPERTY "DocAddressField1" </w:instrText>
-    </w:r>
-    <w:r>
-      <w:rPr>
-        <w:sz w:val="14"/>
-      </w:rPr>
-      <w:fldChar w:fldCharType="separate"/>
-    </w:r>
-    <w:r>
-      <w:rPr>
-        <w:sz w:val="14"/>
-      </w:rPr>
-      <w:instrText>+31 (0)40 2677101</w:instrText>
-    </w:r>
-  </w:p>
-  <w:p>
-    <w:pPr>
-      <w:framePr w:w="1837" w:h="3277" w:hRule="exact" w:hSpace="181" w:wrap="auto" w:vAnchor="page" w:hAnchor="page" w:x="288" w:y="12961" w:anchorLock="1"/>
-      <w:jc w:val="right"/>
-      <w:rPr>
-        <w:noProof/>
-        <w:sz w:val="14"/>
-      </w:rPr>
-    </w:pPr>
-    <w:r>
-      <w:rPr>
-        <w:sz w:val="14"/>
-      </w:rPr>
-      <w:instrText>www.sioux.nl</w:instrText>
-    </w:r>
-    <w:r>
-      <w:rPr>
-        <w:sz w:val="14"/>
-      </w:rPr>
-      <w:fldChar w:fldCharType="end"/>
-    </w:r>
-    <w:r>
-      <w:rPr>
-        <w:sz w:val="14"/>
-      </w:rPr>
-      <w:instrText xml:space="preserve"> "" </w:instrText>
-    </w:r>
-    <w:r>
-      <w:rPr>
-        <w:sz w:val="14"/>
-      </w:rPr>
-      <w:fldChar w:fldCharType="separate"/>
-    </w:r>
-    <w:r>
-      <w:rPr>
-        <w:noProof/>
-        <w:sz w:val="14"/>
-      </w:rPr>
-      <w:t>+31 (0)40 2677101</w:t>
-    </w:r>
-  </w:p>
-  <w:p>
-    <w:pPr>
-      <w:framePr w:w="1837" w:h="3277" w:hRule="exact" w:hSpace="181" w:wrap="auto" w:vAnchor="page" w:hAnchor="page" w:x="288" w:y="12961" w:anchorLock="1"/>
-      <w:jc w:val="right"/>
-      <w:rPr>
-        <w:sz w:val="14"/>
-      </w:rPr>
-    </w:pPr>
-    <w:r>
-      <w:rPr>
-        <w:noProof/>
-        <w:sz w:val="14"/>
-      </w:rPr>
-      <w:t>www.sioux.nl</w:t>
-    </w:r>
-    <w:r>
-      <w:rPr>
-        <w:sz w:val="14"/>
-      </w:rPr>
-      <w:fldChar w:fldCharType="end"/>
-    </w:r>
-    <w:r>
-      <w:rPr>
-        <w:sz w:val="14"/>
-      </w:rPr>
-      <w:fldChar w:fldCharType="begin"/>
-    </w:r>
-    <w:r>
-      <w:rPr>
-        <w:sz w:val="14"/>
-      </w:rPr>
-      <w:instrText xml:space="preserve"> IF "</w:instrText>
-    </w:r>
-    <w:r>
-      <w:rPr>
-        <w:sz w:val="14"/>
-      </w:rPr>
-      <w:fldChar w:fldCharType="begin"/>
-    </w:r>
-    <w:r>
-      <w:rPr>
-        <w:sz w:val="14"/>
-      </w:rPr>
-      <w:instrText xml:space="preserve"> DOCPROPERTY "ShowAddress" </w:instrText>
-    </w:r>
-    <w:r>
-      <w:rPr>
-        <w:sz w:val="14"/>
-      </w:rPr>
-      <w:fldChar w:fldCharType="separate"/>
-    </w:r>
-    <w:r>
-      <w:rPr>
-        <w:sz w:val="14"/>
-      </w:rPr>
-      <w:instrText>Yes</w:instrText>
-    </w:r>
-    <w:r>
-      <w:rPr>
-        <w:sz w:val="14"/>
-      </w:rPr>
-      <w:fldChar w:fldCharType="end"/>
-    </w:r>
-    <w:r>
-      <w:rPr>
-        <w:sz w:val="14"/>
-      </w:rPr>
-      <w:instrText xml:space="preserve">" = "Yes" </w:instrText>
-    </w:r>
-    <w:r>
-      <w:rPr>
-        <w:sz w:val="14"/>
-      </w:rPr>
-      <w:fldChar w:fldCharType="begin"/>
-    </w:r>
-    <w:r>
-      <w:rPr>
-        <w:sz w:val="14"/>
-      </w:rPr>
-      <w:instrText xml:space="preserve"> DOCPROPERTY "DocAddressField2" </w:instrText>
-    </w:r>
-    <w:r>
-      <w:rPr>
-        <w:sz w:val="14"/>
-      </w:rPr>
-      <w:fldChar w:fldCharType="end"/>
-    </w:r>
-    <w:r>
-      <w:rPr>
-        <w:sz w:val="14"/>
-      </w:rPr>
-      <w:instrText xml:space="preserve"> "" </w:instrText>
-    </w:r>
-    <w:r>
-      <w:rPr>
-        <w:sz w:val="14"/>
-      </w:rPr>
-      <w:fldChar w:fldCharType="separate"/>
-    </w:r>
-    <w:r>
-      <w:rPr>
-        <w:sz w:val="14"/>
-      </w:rPr>
-      <w:fldChar w:fldCharType="end"/>
-    </w:r>
-    <w:r>
-      <w:rPr>
-        <w:sz w:val="14"/>
-      </w:rPr>
-      <w:fldChar w:fldCharType="begin"/>
-    </w:r>
-    <w:r>
-      <w:rPr>
-        <w:sz w:val="14"/>
-      </w:rPr>
-      <w:instrText xml:space="preserve"> IF "</w:instrText>
-    </w:r>
-    <w:r>
-      <w:rPr>
-        <w:sz w:val="14"/>
-      </w:rPr>
-      <w:fldChar w:fldCharType="begin"/>
-    </w:r>
-    <w:r>
-      <w:rPr>
-        <w:sz w:val="14"/>
-      </w:rPr>
-      <w:instrText xml:space="preserve"> DOCPROPERTY "ShowAddress" </w:instrText>
-    </w:r>
-    <w:r>
-      <w:rPr>
-        <w:sz w:val="14"/>
-      </w:rPr>
-      <w:fldChar w:fldCharType="separate"/>
-    </w:r>
-    <w:r>
-      <w:rPr>
-        <w:sz w:val="14"/>
-      </w:rPr>
-      <w:instrText>Yes</w:instrText>
-    </w:r>
-    <w:r>
-      <w:rPr>
-        <w:sz w:val="14"/>
-      </w:rPr>
-      <w:fldChar w:fldCharType="end"/>
-    </w:r>
-    <w:r>
-      <w:rPr>
-        <w:sz w:val="14"/>
-      </w:rPr>
-      <w:instrText xml:space="preserve">" = "Yes" </w:instrText>
-    </w:r>
-    <w:r>
-      <w:rPr>
-        <w:sz w:val="14"/>
-      </w:rPr>
-      <w:fldChar w:fldCharType="begin"/>
-    </w:r>
-    <w:r>
-      <w:rPr>
-        <w:sz w:val="14"/>
-      </w:rPr>
-      <w:instrText xml:space="preserve"> DOCPROPERTY "DocAddressField3" </w:instrText>
-    </w:r>
-    <w:r>
-      <w:rPr>
-        <w:sz w:val="14"/>
-      </w:rPr>
-      <w:fldChar w:fldCharType="end"/>
-    </w:r>
-    <w:r>
-      <w:rPr>
-        <w:sz w:val="14"/>
-      </w:rPr>
-      <w:instrText xml:space="preserve"> "" </w:instrText>
-    </w:r>
-    <w:r>
-      <w:rPr>
-        <w:sz w:val="14"/>
-      </w:rPr>
-      <w:fldChar w:fldCharType="separate"/>
-    </w:r>
-    <w:r>
-      <w:rPr>
-        <w:sz w:val="14"/>
-      </w:rPr>
-      <w:fldChar w:fldCharType="end"/>
-    </w:r>
-  </w:p>
   <w:p>
     <w:pPr>
       <w:pStyle w:val="Header"/>
@@ -28032,183 +27253,6 @@
           </v:textbox>
         </v:rect>
       </w:pict>
-    </w:r>
-  </w:p>
-  <w:p>
-    <w:pPr>
-      <w:framePr w:w="1837" w:h="3277" w:hRule="exact" w:hSpace="181" w:wrap="auto" w:vAnchor="page" w:hAnchor="page" w:x="288" w:y="12961" w:anchorLock="1"/>
-      <w:jc w:val="right"/>
-      <w:rPr>
-        <w:sz w:val="14"/>
-      </w:rPr>
-    </w:pPr>
-    <w:r>
-      <w:rPr>
-        <w:sz w:val="14"/>
-      </w:rPr>
-      <w:fldChar w:fldCharType="begin"/>
-    </w:r>
-    <w:r>
-      <w:rPr>
-        <w:sz w:val="14"/>
-      </w:rPr>
-      <w:instrText xml:space="preserve"> IF "</w:instrText>
-    </w:r>
-    <w:r>
-      <w:rPr>
-        <w:sz w:val="14"/>
-      </w:rPr>
-      <w:fldChar w:fldCharType="begin"/>
-    </w:r>
-    <w:r>
-      <w:rPr>
-        <w:sz w:val="14"/>
-      </w:rPr>
-      <w:instrText xml:space="preserve"> DOCPROPERTY "ShowAddress" </w:instrText>
-    </w:r>
-    <w:r>
-      <w:rPr>
-        <w:sz w:val="14"/>
-      </w:rPr>
-      <w:fldChar w:fldCharType="separate"/>
-    </w:r>
-    <w:r>
-      <w:rPr>
-        <w:sz w:val="14"/>
-      </w:rPr>
-      <w:instrText>Yes</w:instrText>
-    </w:r>
-    <w:r>
-      <w:rPr>
-        <w:sz w:val="14"/>
-      </w:rPr>
-      <w:fldChar w:fldCharType="end"/>
-    </w:r>
-    <w:r>
-      <w:rPr>
-        <w:sz w:val="14"/>
-      </w:rPr>
-      <w:instrText xml:space="preserve">" = "Yes" </w:instrText>
-    </w:r>
-    <w:r>
-      <w:rPr>
-        <w:sz w:val="14"/>
-      </w:rPr>
-      <w:fldChar w:fldCharType="begin"/>
-    </w:r>
-    <w:r>
-      <w:rPr>
-        <w:sz w:val="14"/>
-      </w:rPr>
-      <w:instrText xml:space="preserve"> DOCPROPERTY "DocAddressField2" </w:instrText>
-    </w:r>
-    <w:r>
-      <w:rPr>
-        <w:sz w:val="14"/>
-      </w:rPr>
-      <w:fldChar w:fldCharType="end"/>
-    </w:r>
-    <w:r>
-      <w:rPr>
-        <w:sz w:val="14"/>
-      </w:rPr>
-      <w:instrText xml:space="preserve"> "" </w:instrText>
-    </w:r>
-    <w:r>
-      <w:rPr>
-        <w:sz w:val="14"/>
-      </w:rPr>
-      <w:fldChar w:fldCharType="separate"/>
-    </w:r>
-    <w:r>
-      <w:rPr>
-        <w:sz w:val="14"/>
-      </w:rPr>
-      <w:fldChar w:fldCharType="end"/>
-    </w:r>
-    <w:r>
-      <w:rPr>
-        <w:sz w:val="14"/>
-      </w:rPr>
-      <w:fldChar w:fldCharType="begin"/>
-    </w:r>
-    <w:r>
-      <w:rPr>
-        <w:sz w:val="14"/>
-      </w:rPr>
-      <w:instrText xml:space="preserve"> IF "</w:instrText>
-    </w:r>
-    <w:r>
-      <w:rPr>
-        <w:sz w:val="14"/>
-      </w:rPr>
-      <w:fldChar w:fldCharType="begin"/>
-    </w:r>
-    <w:r>
-      <w:rPr>
-        <w:sz w:val="14"/>
-      </w:rPr>
-      <w:instrText xml:space="preserve"> DOCPROPERTY "ShowAddress" </w:instrText>
-    </w:r>
-    <w:r>
-      <w:rPr>
-        <w:sz w:val="14"/>
-      </w:rPr>
-      <w:fldChar w:fldCharType="separate"/>
-    </w:r>
-    <w:r>
-      <w:rPr>
-        <w:sz w:val="14"/>
-      </w:rPr>
-      <w:instrText>Yes</w:instrText>
-    </w:r>
-    <w:r>
-      <w:rPr>
-        <w:sz w:val="14"/>
-      </w:rPr>
-      <w:fldChar w:fldCharType="end"/>
-    </w:r>
-    <w:r>
-      <w:rPr>
-        <w:sz w:val="14"/>
-      </w:rPr>
-      <w:instrText xml:space="preserve">" = "Yes" </w:instrText>
-    </w:r>
-    <w:r>
-      <w:rPr>
-        <w:sz w:val="14"/>
-      </w:rPr>
-      <w:fldChar w:fldCharType="begin"/>
-    </w:r>
-    <w:r>
-      <w:rPr>
-        <w:sz w:val="14"/>
-      </w:rPr>
-      <w:instrText xml:space="preserve"> DOCPROPERTY "DocAddressField3" </w:instrText>
-    </w:r>
-    <w:r>
-      <w:rPr>
-        <w:sz w:val="14"/>
-      </w:rPr>
-      <w:fldChar w:fldCharType="end"/>
-    </w:r>
-    <w:r>
-      <w:rPr>
-        <w:sz w:val="14"/>
-      </w:rPr>
-      <w:instrText xml:space="preserve"> "" </w:instrText>
-    </w:r>
-    <w:r>
-      <w:rPr>
-        <w:sz w:val="14"/>
-      </w:rPr>
-      <w:fldChar w:fldCharType="separate"/>
-    </w:r>
-    <w:r>
-      <w:rPr>
-        <w:sz w:val="14"/>
-      </w:rPr>
-      <w:fldChar w:fldCharType="end"/>
     </w:r>
   </w:p>
   <w:p>
@@ -28340,56 +27384,6 @@
               <w:sz w:val="18"/>
             </w:rPr>
           </w:pPr>
-          <w:r>
-            <w:rPr>
-              <w:sz w:val="18"/>
-            </w:rPr>
-            <w:t>©</w:t>
-          </w:r>
-          <w:fldSimple w:instr=" DATE \@ &quot;yyyy&quot;  ">
-            <w:r>
-              <w:rPr>
-                <w:noProof/>
-              </w:rPr>
-              <w:t>2018</w:t>
-            </w:r>
-          </w:fldSimple>
-          <w:r>
-            <w:rPr>
-              <w:sz w:val="18"/>
-            </w:rPr>
-            <w:t xml:space="preserve">, </w:t>
-          </w:r>
-          <w:r>
-            <w:rPr>
-              <w:sz w:val="18"/>
-            </w:rPr>
-            <w:fldChar w:fldCharType="begin"/>
-          </w:r>
-          <w:r>
-            <w:rPr>
-              <w:sz w:val="18"/>
-            </w:rPr>
-            <w:instrText xml:space="preserve"> DOCPROPERTY "DocSource"  </w:instrText>
-          </w:r>
-          <w:r>
-            <w:rPr>
-              <w:sz w:val="18"/>
-            </w:rPr>
-            <w:fldChar w:fldCharType="separate"/>
-          </w:r>
-          <w:r>
-            <w:rPr>
-              <w:sz w:val="18"/>
-            </w:rPr>
-            <w:t>Sioux Embedded Systems B.V.</w:t>
-          </w:r>
-          <w:r>
-            <w:rPr>
-              <w:sz w:val="18"/>
-            </w:rPr>
-            <w:fldChar w:fldCharType="end"/>
-          </w:r>
         </w:p>
       </w:tc>
       <w:tc>
@@ -28417,311 +27411,6 @@
 <w:ftr xmlns:ve="http://schemas.openxmlformats.org/markup-compatibility/2006" xmlns:o="urn:schemas-microsoft-com:office:office" xmlns:r="http://schemas.openxmlformats.org/officeDocument/2006/relationships" xmlns:m="http://schemas.openxmlformats.org/officeDocument/2006/math" xmlns:v="urn:schemas-microsoft-com:vml" xmlns:wp="http://schemas.openxmlformats.org/drawingml/2006/wordprocessingDrawing" xmlns:w10="urn:schemas-microsoft-com:office:word" xmlns:w="http://schemas.openxmlformats.org/wordprocessingml/2006/main" xmlns:wne="http://schemas.microsoft.com/office/word/2006/wordml">
   <w:p/>
   <w:p/>
-  <w:tbl>
-    <w:tblPr>
-      <w:tblW w:w="0" w:type="auto"/>
-      <w:tblInd w:w="8" w:type="dxa"/>
-      <w:tblLayout w:type="fixed"/>
-      <w:tblCellMar>
-        <w:left w:w="0" w:type="dxa"/>
-        <w:right w:w="0" w:type="dxa"/>
-      </w:tblCellMar>
-      <w:tblLook w:val="0000"/>
-    </w:tblPr>
-    <w:tblGrid>
-      <w:gridCol w:w="4678"/>
-      <w:gridCol w:w="2410"/>
-      <w:gridCol w:w="1276"/>
-    </w:tblGrid>
-    <w:tr>
-      <w:tc>
-        <w:tcPr>
-          <w:tcW w:w="4678" w:type="dxa"/>
-          <w:tcBorders>
-            <w:bottom w:val="single" w:sz="6" w:space="0" w:color="auto"/>
-          </w:tcBorders>
-        </w:tcPr>
-        <w:p>
-          <w:pPr>
-            <w:pStyle w:val="BodyText"/>
-            <w:rPr>
-              <w:sz w:val="18"/>
-            </w:rPr>
-          </w:pPr>
-          <w:r>
-            <w:rPr>
-              <w:sz w:val="18"/>
-            </w:rPr>
-            <w:fldChar w:fldCharType="begin"/>
-          </w:r>
-          <w:r>
-            <w:rPr>
-              <w:sz w:val="18"/>
-            </w:rPr>
-            <w:instrText xml:space="preserve"> DOCPROPERTY "DocRef_name" </w:instrText>
-          </w:r>
-          <w:r>
-            <w:rPr>
-              <w:sz w:val="18"/>
-            </w:rPr>
-            <w:fldChar w:fldCharType="separate"/>
-          </w:r>
-          <w:r>
-            <w:rPr>
-              <w:sz w:val="18"/>
-            </w:rPr>
-            <w:t>KEYTALK_PROT</w:t>
-          </w:r>
-          <w:r>
-            <w:rPr>
-              <w:sz w:val="18"/>
-            </w:rPr>
-            <w:fldChar w:fldCharType="end"/>
-          </w:r>
-          <w:r>
-            <w:rPr>
-              <w:sz w:val="18"/>
-            </w:rPr>
-            <w:t xml:space="preserve">,  Version: </w:t>
-          </w:r>
-          <w:r>
-            <w:rPr>
-              <w:sz w:val="18"/>
-            </w:rPr>
-            <w:fldChar w:fldCharType="begin"/>
-          </w:r>
-          <w:r>
-            <w:rPr>
-              <w:sz w:val="18"/>
-            </w:rPr>
-            <w:instrText xml:space="preserve"> DOCPROPERTY "DocVersion" </w:instrText>
-          </w:r>
-          <w:r>
-            <w:rPr>
-              <w:sz w:val="18"/>
-            </w:rPr>
-            <w:fldChar w:fldCharType="separate"/>
-          </w:r>
-          <w:r>
-            <w:rPr>
-              <w:sz w:val="18"/>
-            </w:rPr>
-            <w:t>2.01</w:t>
-          </w:r>
-          <w:r>
-            <w:rPr>
-              <w:sz w:val="18"/>
-            </w:rPr>
-            <w:fldChar w:fldCharType="end"/>
-          </w:r>
-          <w:r>
-            <w:rPr>
-              <w:sz w:val="18"/>
-            </w:rPr>
-            <w:t xml:space="preserve">, </w:t>
-          </w:r>
-          <w:r>
-            <w:rPr>
-              <w:sz w:val="18"/>
-            </w:rPr>
-            <w:fldChar w:fldCharType="begin"/>
-          </w:r>
-          <w:r>
-            <w:rPr>
-              <w:sz w:val="18"/>
-            </w:rPr>
-            <w:instrText xml:space="preserve"> DOCPROPERTY "DocStatus" </w:instrText>
-          </w:r>
-          <w:r>
-            <w:rPr>
-              <w:sz w:val="18"/>
-            </w:rPr>
-            <w:fldChar w:fldCharType="separate"/>
-          </w:r>
-          <w:r>
-            <w:rPr>
-              <w:sz w:val="18"/>
-            </w:rPr>
-            <w:t>Qualified</w:t>
-          </w:r>
-          <w:r>
-            <w:rPr>
-              <w:sz w:val="18"/>
-            </w:rPr>
-            <w:fldChar w:fldCharType="end"/>
-          </w:r>
-        </w:p>
-      </w:tc>
-      <w:tc>
-        <w:tcPr>
-          <w:tcW w:w="2410" w:type="dxa"/>
-          <w:tcBorders>
-            <w:bottom w:val="single" w:sz="6" w:space="0" w:color="auto"/>
-          </w:tcBorders>
-        </w:tcPr>
-        <w:p>
-          <w:pPr>
-            <w:pStyle w:val="BodyText"/>
-            <w:rPr>
-              <w:sz w:val="18"/>
-            </w:rPr>
-          </w:pPr>
-        </w:p>
-      </w:tc>
-      <w:tc>
-        <w:tcPr>
-          <w:tcW w:w="1276" w:type="dxa"/>
-          <w:tcBorders>
-            <w:bottom w:val="single" w:sz="6" w:space="0" w:color="auto"/>
-          </w:tcBorders>
-        </w:tcPr>
-        <w:p>
-          <w:pPr>
-            <w:pStyle w:val="BodyText"/>
-            <w:rPr>
-              <w:sz w:val="18"/>
-            </w:rPr>
-          </w:pPr>
-        </w:p>
-      </w:tc>
-    </w:tr>
-    <w:tr>
-      <w:tc>
-        <w:tcPr>
-          <w:tcW w:w="4678" w:type="dxa"/>
-        </w:tcPr>
-        <w:p>
-          <w:pPr>
-            <w:pStyle w:val="BodyText"/>
-            <w:rPr>
-              <w:i/>
-              <w:sz w:val="18"/>
-            </w:rPr>
-          </w:pPr>
-          <w:r>
-            <w:rPr>
-              <w:sz w:val="18"/>
-            </w:rPr>
-            <w:t>©</w:t>
-          </w:r>
-          <w:fldSimple w:instr=" DATE \@ &quot;yyyy&quot; ">
-            <w:r>
-              <w:rPr>
-                <w:noProof/>
-              </w:rPr>
-              <w:t>2018</w:t>
-            </w:r>
-          </w:fldSimple>
-          <w:r>
-            <w:rPr>
-              <w:sz w:val="18"/>
-            </w:rPr>
-            <w:t xml:space="preserve">, </w:t>
-          </w:r>
-          <w:r>
-            <w:rPr>
-              <w:sz w:val="18"/>
-            </w:rPr>
-            <w:fldChar w:fldCharType="begin"/>
-          </w:r>
-          <w:r>
-            <w:rPr>
-              <w:sz w:val="18"/>
-            </w:rPr>
-            <w:instrText xml:space="preserve"> DOCPROPERTY "DocSource" </w:instrText>
-          </w:r>
-          <w:r>
-            <w:rPr>
-              <w:sz w:val="18"/>
-            </w:rPr>
-            <w:fldChar w:fldCharType="separate"/>
-          </w:r>
-          <w:r>
-            <w:rPr>
-              <w:sz w:val="18"/>
-            </w:rPr>
-            <w:t>Sioux Embedded Systems B.V.</w:t>
-          </w:r>
-          <w:r>
-            <w:rPr>
-              <w:sz w:val="18"/>
-            </w:rPr>
-            <w:fldChar w:fldCharType="end"/>
-          </w:r>
-          <w:r>
-            <w:rPr>
-              <w:sz w:val="18"/>
-            </w:rPr>
-            <w:t xml:space="preserve"> </w:t>
-          </w:r>
-        </w:p>
-      </w:tc>
-      <w:tc>
-        <w:tcPr>
-          <w:tcW w:w="2410" w:type="dxa"/>
-        </w:tcPr>
-        <w:p>
-          <w:pPr>
-            <w:pStyle w:val="BodyText"/>
-            <w:rPr>
-              <w:sz w:val="18"/>
-            </w:rPr>
-          </w:pPr>
-        </w:p>
-      </w:tc>
-      <w:tc>
-        <w:tcPr>
-          <w:tcW w:w="1276" w:type="dxa"/>
-        </w:tcPr>
-        <w:p>
-          <w:pPr>
-            <w:pStyle w:val="BodyText"/>
-            <w:jc w:val="right"/>
-            <w:rPr>
-              <w:sz w:val="18"/>
-            </w:rPr>
-          </w:pPr>
-          <w:r>
-            <w:rPr>
-              <w:sz w:val="18"/>
-            </w:rPr>
-            <w:t xml:space="preserve">page </w:t>
-          </w:r>
-          <w:r>
-            <w:rPr>
-              <w:sz w:val="18"/>
-            </w:rPr>
-            <w:fldChar w:fldCharType="begin"/>
-          </w:r>
-          <w:r>
-            <w:rPr>
-              <w:sz w:val="18"/>
-            </w:rPr>
-            <w:instrText xml:space="preserve"> PAGE </w:instrText>
-          </w:r>
-          <w:r>
-            <w:rPr>
-              <w:sz w:val="18"/>
-            </w:rPr>
-            <w:fldChar w:fldCharType="separate"/>
-          </w:r>
-          <w:r>
-            <w:rPr>
-              <w:noProof/>
-              <w:sz w:val="18"/>
-            </w:rPr>
-            <w:t>20</w:t>
-          </w:r>
-          <w:r>
-            <w:rPr>
-              <w:sz w:val="18"/>
-            </w:rPr>
-            <w:fldChar w:fldCharType="end"/>
-          </w:r>
-        </w:p>
-      </w:tc>
-    </w:tr>
-  </w:tbl>
   <w:p>
     <w:pPr>
       <w:jc w:val="center"/>
@@ -28750,134 +27439,6 @@
 </file>
 
 <file path=word/header1.xml><?xml version="1.0" encoding="utf-8"?>
-<w:hdr xmlns:ve="http://schemas.openxmlformats.org/markup-compatibility/2006" xmlns:o="urn:schemas-microsoft-com:office:office" xmlns:r="http://schemas.openxmlformats.org/officeDocument/2006/relationships" xmlns:m="http://schemas.openxmlformats.org/officeDocument/2006/math" xmlns:v="urn:schemas-microsoft-com:vml" xmlns:wp="http://schemas.openxmlformats.org/drawingml/2006/wordprocessingDrawing" xmlns:w10="urn:schemas-microsoft-com:office:word" xmlns:w="http://schemas.openxmlformats.org/wordprocessingml/2006/main" xmlns:wne="http://schemas.microsoft.com/office/word/2006/wordml">
-  <w:p>
-    <w:pPr>
-      <w:pStyle w:val="Header"/>
-    </w:pPr>
-    <w:r>
-      <w:rPr>
-        <w:noProof/>
-        <w:lang w:val="nl-NL"/>
-      </w:rPr>
-      <w:drawing>
-        <wp:anchor distT="0" distB="0" distL="114300" distR="114300" simplePos="0" relativeHeight="251656192" behindDoc="0" locked="0" layoutInCell="1" allowOverlap="1">
-          <wp:simplePos x="0" y="0"/>
-          <wp:positionH relativeFrom="page">
-            <wp:posOffset>803910</wp:posOffset>
-          </wp:positionH>
-          <wp:positionV relativeFrom="page">
-            <wp:posOffset>2590800</wp:posOffset>
-          </wp:positionV>
-          <wp:extent cx="6757035" cy="5752465"/>
-          <wp:effectExtent l="19050" t="0" r="5715" b="0"/>
-          <wp:wrapNone/>
-          <wp:docPr id="4" name="LogoWatermark" descr="veer_wm"/>
-          <wp:cNvGraphicFramePr>
-            <a:graphicFrameLocks xmlns:a="http://schemas.openxmlformats.org/drawingml/2006/main" noChangeAspect="1"/>
-          </wp:cNvGraphicFramePr>
-          <a:graphic xmlns:a="http://schemas.openxmlformats.org/drawingml/2006/main">
-            <a:graphicData uri="http://schemas.openxmlformats.org/drawingml/2006/picture">
-              <pic:pic xmlns:pic="http://schemas.openxmlformats.org/drawingml/2006/picture">
-                <pic:nvPicPr>
-                  <pic:cNvPr id="0" name="LogoWatermark" descr="veer_wm"/>
-                  <pic:cNvPicPr>
-                    <a:picLocks noChangeAspect="1" noChangeArrowheads="1"/>
-                  </pic:cNvPicPr>
-                </pic:nvPicPr>
-                <pic:blipFill>
-                  <a:blip r:embed="rId1"/>
-                  <a:srcRect/>
-                  <a:stretch>
-                    <a:fillRect/>
-                  </a:stretch>
-                </pic:blipFill>
-                <pic:spPr bwMode="auto">
-                  <a:xfrm>
-                    <a:off x="0" y="0"/>
-                    <a:ext cx="6757035" cy="5752465"/>
-                  </a:xfrm>
-                  <a:prstGeom prst="rect">
-                    <a:avLst/>
-                  </a:prstGeom>
-                  <a:noFill/>
-                  <a:ln w="9525">
-                    <a:noFill/>
-                    <a:miter lim="800000"/>
-                    <a:headEnd/>
-                    <a:tailEnd/>
-                  </a:ln>
-                </pic:spPr>
-              </pic:pic>
-            </a:graphicData>
-          </a:graphic>
-        </wp:anchor>
-      </w:drawing>
-    </w:r>
-    <w:r>
-      <w:rPr>
-        <w:noProof/>
-        <w:lang w:val="nl-NL"/>
-      </w:rPr>
-      <w:drawing>
-        <wp:anchor distT="0" distB="0" distL="114300" distR="114300" simplePos="0" relativeHeight="251658240" behindDoc="0" locked="0" layoutInCell="1" allowOverlap="1">
-          <wp:simplePos x="0" y="0"/>
-          <wp:positionH relativeFrom="page">
-            <wp:posOffset>360680</wp:posOffset>
-          </wp:positionH>
-          <wp:positionV relativeFrom="page">
-            <wp:posOffset>377190</wp:posOffset>
-          </wp:positionV>
-          <wp:extent cx="1842770" cy="719455"/>
-          <wp:effectExtent l="19050" t="0" r="5080" b="0"/>
-          <wp:wrapNone/>
-          <wp:docPr id="3" name="Logo" descr="sioux_logo"/>
-          <wp:cNvGraphicFramePr>
-            <a:graphicFrameLocks xmlns:a="http://schemas.openxmlformats.org/drawingml/2006/main" noChangeAspect="1"/>
-          </wp:cNvGraphicFramePr>
-          <a:graphic xmlns:a="http://schemas.openxmlformats.org/drawingml/2006/main">
-            <a:graphicData uri="http://schemas.openxmlformats.org/drawingml/2006/picture">
-              <pic:pic xmlns:pic="http://schemas.openxmlformats.org/drawingml/2006/picture">
-                <pic:nvPicPr>
-                  <pic:cNvPr id="0" name="Logo" descr="sioux_logo"/>
-                  <pic:cNvPicPr>
-                    <a:picLocks noChangeAspect="1" noChangeArrowheads="1"/>
-                  </pic:cNvPicPr>
-                </pic:nvPicPr>
-                <pic:blipFill>
-                  <a:blip r:embed="rId2"/>
-                  <a:srcRect/>
-                  <a:stretch>
-                    <a:fillRect/>
-                  </a:stretch>
-                </pic:blipFill>
-                <pic:spPr bwMode="auto">
-                  <a:xfrm>
-                    <a:off x="0" y="0"/>
-                    <a:ext cx="1842770" cy="719455"/>
-                  </a:xfrm>
-                  <a:prstGeom prst="rect">
-                    <a:avLst/>
-                  </a:prstGeom>
-                  <a:noFill/>
-                  <a:ln w="9525">
-                    <a:noFill/>
-                    <a:miter lim="800000"/>
-                    <a:headEnd/>
-                    <a:tailEnd/>
-                  </a:ln>
-                </pic:spPr>
-              </pic:pic>
-            </a:graphicData>
-          </a:graphic>
-        </wp:anchor>
-      </w:drawing>
-    </w:r>
-  </w:p>
-</w:hdr>
-</file>
-
-<file path=word/header2.xml><?xml version="1.0" encoding="utf-8"?>
 <w:hdr xmlns:ve="http://schemas.openxmlformats.org/markup-compatibility/2006" xmlns:o="urn:schemas-microsoft-com:office:office" xmlns:r="http://schemas.openxmlformats.org/officeDocument/2006/relationships" xmlns:m="http://schemas.openxmlformats.org/officeDocument/2006/math" xmlns:v="urn:schemas-microsoft-com:vml" xmlns:wp="http://schemas.openxmlformats.org/drawingml/2006/wordprocessingDrawing" xmlns:w10="urn:schemas-microsoft-com:office:word" xmlns:w="http://schemas.openxmlformats.org/wordprocessingml/2006/main" xmlns:wne="http://schemas.microsoft.com/office/word/2006/wordml">
   <w:tbl>
     <w:tblPr>
@@ -34826,7 +33387,7 @@
 </file>
 
 <file path=customXml/itemProps1.xml><?xml version="1.0" encoding="utf-8"?>
-<ds:datastoreItem xmlns:ds="http://schemas.openxmlformats.org/officeDocument/2006/customXml" ds:itemID="{CAFA9E6C-44F0-42BE-88F0-4A3524FFB4BC}">
+<ds:datastoreItem xmlns:ds="http://schemas.openxmlformats.org/officeDocument/2006/customXml" ds:itemID="{17E30B3B-945C-4B60-9B47-D3F44F44AA9A}">
   <ds:schemaRefs>
     <ds:schemaRef ds:uri="http://schemas.openxmlformats.org/officeDocument/2006/bibliography"/>
   </ds:schemaRefs>

</xml_diff>